<commit_message>
criaçao da tabela 2
</commit_message>
<xml_diff>
--- a/Teoria/html css modulo 3.docx
+++ b/Teoria/html css modulo 3.docx
@@ -280,97 +280,90 @@
         <w:t xml:space="preserve"> E clique em </w:t>
       </w:r>
       <w:proofErr w:type="spellStart"/>
+      <w:r>
+        <w:t>create</w:t>
+      </w:r>
+      <w:proofErr w:type="spellEnd"/>
+      <w:r>
+        <w:t xml:space="preserve"> </w:t>
+      </w:r>
+      <w:proofErr w:type="spellStart"/>
+      <w:r>
+        <w:t>repository</w:t>
+      </w:r>
+      <w:proofErr w:type="spellEnd"/>
+      <w:r>
+        <w:t>.</w:t>
+      </w:r>
+    </w:p>
+    <w:p>
+      <w:r>
+        <w:t xml:space="preserve">Depois disso publique seu repositório, para isso esteja </w:t>
+      </w:r>
+      <w:proofErr w:type="spellStart"/>
+      <w:r>
+        <w:t>logado</w:t>
+      </w:r>
+      <w:proofErr w:type="spellEnd"/>
+      <w:r>
+        <w:t xml:space="preserve">, desmarque a opção do </w:t>
+      </w:r>
+      <w:proofErr w:type="spellStart"/>
+      <w:r>
+        <w:t>keep</w:t>
+      </w:r>
+      <w:proofErr w:type="spellEnd"/>
+      <w:r>
+        <w:t>, essa opção é pra deixar seu repositório privado</w:t>
+      </w:r>
+      <w:r>
+        <w:t>.</w:t>
+      </w:r>
+    </w:p>
+    <w:p>
+      <w:r>
+        <w:t>AULA 05 GERENCIANDO O REPOSITÓRIO</w:t>
+      </w:r>
+    </w:p>
+    <w:p>
+      <w:r>
+        <w:t xml:space="preserve">Abra o GITHUBDESKTOP, em seguida abra o </w:t>
+      </w:r>
+      <w:proofErr w:type="spellStart"/>
+      <w:r>
+        <w:t>visualcode</w:t>
+      </w:r>
+      <w:proofErr w:type="spellEnd"/>
+      <w:r>
+        <w:t xml:space="preserve"> e altere qualquer arquivo do site, depois disso entre no GITHUBDESKTOP e</w:t>
+      </w:r>
       <w:proofErr w:type="gramStart"/>
       <w:r>
-        <w:t>create</w:t>
-      </w:r>
-      <w:proofErr w:type="spellEnd"/>
+        <w:t xml:space="preserve">  </w:t>
+      </w:r>
       <w:proofErr w:type="gramEnd"/>
       <w:r>
+        <w:t xml:space="preserve">escreva a atualização e depois clique </w:t>
+      </w:r>
+      <w:proofErr w:type="spellStart"/>
+      <w:r>
+        <w:t>commit</w:t>
+      </w:r>
+      <w:proofErr w:type="spellEnd"/>
+      <w:r>
+        <w:t xml:space="preserve"> to </w:t>
+      </w:r>
+      <w:proofErr w:type="spellStart"/>
+      <w:r>
+        <w:t>main</w:t>
+      </w:r>
+      <w:proofErr w:type="spellEnd"/>
+      <w:r>
         <w:t xml:space="preserve"> </w:t>
       </w:r>
-      <w:proofErr w:type="spellStart"/>
-      <w:r>
-        <w:t>repository</w:t>
-      </w:r>
-      <w:proofErr w:type="spellEnd"/>
-      <w:r>
-        <w:t>.</w:t>
-      </w:r>
-    </w:p>
-    <w:p>
-      <w:r>
-        <w:t xml:space="preserve">Depois disso publique seu repositório, para isso esteja </w:t>
-      </w:r>
-      <w:proofErr w:type="spellStart"/>
-      <w:r>
-        <w:t>logado</w:t>
-      </w:r>
-      <w:proofErr w:type="spellEnd"/>
-      <w:r>
-        <w:t xml:space="preserve">, desmarque a opção do </w:t>
-      </w:r>
-      <w:proofErr w:type="spellStart"/>
-      <w:r>
-        <w:t>keep</w:t>
-      </w:r>
-      <w:proofErr w:type="spellEnd"/>
-      <w:r>
-        <w:t>, essa opção é pra deixar seu repositório privado</w:t>
-      </w:r>
-      <w:r>
-        <w:t>.</w:t>
-      </w:r>
-    </w:p>
-    <w:p>
-      <w:r>
-        <w:t>AULA 05 GERENCIANDO O REPOSITÓRIO</w:t>
-      </w:r>
-    </w:p>
-    <w:p>
-      <w:r>
-        <w:t xml:space="preserve">Abra o GITHUBDESKTOP, em seguida abra o </w:t>
-      </w:r>
-      <w:proofErr w:type="spellStart"/>
-      <w:r>
-        <w:t>visualcode</w:t>
-      </w:r>
-      <w:proofErr w:type="spellEnd"/>
-      <w:r>
-        <w:t xml:space="preserve"> e altere qualquer arquivo do site, depois disso entre no GITHUBDESKTOP e</w:t>
-      </w:r>
-      <w:proofErr w:type="gramStart"/>
-      <w:r>
-        <w:t xml:space="preserve">  </w:t>
-      </w:r>
-      <w:proofErr w:type="gramEnd"/>
-      <w:r>
-        <w:t xml:space="preserve">escreva a atualização e depois clique </w:t>
-      </w:r>
-      <w:proofErr w:type="spellStart"/>
-      <w:r>
-        <w:t>commit</w:t>
-      </w:r>
-      <w:proofErr w:type="spellEnd"/>
-      <w:r>
-        <w:t xml:space="preserve"> to </w:t>
-      </w:r>
-      <w:proofErr w:type="spellStart"/>
-      <w:r>
-        <w:t>main</w:t>
-      </w:r>
-      <w:proofErr w:type="spellEnd"/>
-      <w:r>
-        <w:t xml:space="preserve"> </w:t>
-      </w:r>
-      <w:proofErr w:type="gramStart"/>
       <w:r>
         <w:lastRenderedPageBreak/>
-        <w:t>feito</w:t>
-      </w:r>
-      <w:proofErr w:type="gramEnd"/>
-      <w:r>
-        <w:t xml:space="preserve"> isso seu </w:t>
+        <w:t xml:space="preserve">feito isso seu </w:t>
       </w:r>
       <w:proofErr w:type="spellStart"/>
       <w:r>
@@ -4920,7 +4913,371 @@
         <w:t xml:space="preserve"> </w:t>
       </w:r>
     </w:p>
+    <w:p>
+      <w:r>
+        <w:t xml:space="preserve">AULA 03 </w:t>
+      </w:r>
+      <w:r>
+        <w:t>Alinhando o conteúdo em tabelas</w:t>
+      </w:r>
+    </w:p>
+    <w:p>
+      <w:pPr>
+        <w:shd w:val="clear" w:color="auto" w:fill="1F1F1F"/>
+        <w:spacing w:after="0" w:line="285" w:lineRule="atLeast"/>
+        <w:rPr>
+          <w:rFonts w:ascii="Consolas" w:eastAsia="Times New Roman" w:hAnsi="Consolas" w:cs="Times New Roman"/>
+          <w:color w:val="CCCCCC"/>
+          <w:sz w:val="21"/>
+          <w:szCs w:val="21"/>
+          <w:lang w:eastAsia="pt-BR"/>
+        </w:rPr>
+      </w:pPr>
+      <w:r>
+        <w:rPr>
+          <w:rFonts w:ascii="Consolas" w:eastAsia="Times New Roman" w:hAnsi="Consolas" w:cs="Times New Roman"/>
+          <w:color w:val="6A9955"/>
+          <w:sz w:val="21"/>
+          <w:szCs w:val="21"/>
+          <w:lang w:eastAsia="pt-BR"/>
+        </w:rPr>
+        <w:t>/*</w:t>
+      </w:r>
+      <w:proofErr w:type="spellStart"/>
+      <w:r>
+        <w:rPr>
+          <w:rFonts w:ascii="Consolas" w:eastAsia="Times New Roman" w:hAnsi="Consolas" w:cs="Times New Roman"/>
+          <w:color w:val="6A9955"/>
+          <w:sz w:val="21"/>
+          <w:szCs w:val="21"/>
+          <w:lang w:eastAsia="pt-BR"/>
+        </w:rPr>
+        <w:t>text-align</w:t>
+      </w:r>
+      <w:proofErr w:type="spellEnd"/>
+      <w:r>
+        <w:rPr>
+          <w:rFonts w:ascii="Consolas" w:eastAsia="Times New Roman" w:hAnsi="Consolas" w:cs="Times New Roman"/>
+          <w:color w:val="6A9955"/>
+          <w:sz w:val="21"/>
+          <w:szCs w:val="21"/>
+          <w:lang w:eastAsia="pt-BR"/>
+        </w:rPr>
+        <w:t xml:space="preserve">: </w:t>
+      </w:r>
+      <w:proofErr w:type="spellStart"/>
+      <w:proofErr w:type="gramStart"/>
+      <w:r>
+        <w:rPr>
+          <w:rFonts w:ascii="Consolas" w:eastAsia="Times New Roman" w:hAnsi="Consolas" w:cs="Times New Roman"/>
+          <w:color w:val="6A9955"/>
+          <w:sz w:val="21"/>
+          <w:szCs w:val="21"/>
+          <w:lang w:eastAsia="pt-BR"/>
+        </w:rPr>
+        <w:t>center</w:t>
+      </w:r>
+      <w:proofErr w:type="spellEnd"/>
+      <w:proofErr w:type="gramEnd"/>
+      <w:r>
+        <w:rPr>
+          <w:rFonts w:ascii="Consolas" w:eastAsia="Times New Roman" w:hAnsi="Consolas" w:cs="Times New Roman"/>
+          <w:color w:val="6A9955"/>
+          <w:sz w:val="21"/>
+          <w:szCs w:val="21"/>
+          <w:lang w:eastAsia="pt-BR"/>
+        </w:rPr>
+        <w:t>; alinhamento horizontal*/</w:t>
+      </w:r>
+    </w:p>
+    <w:p>
+      <w:pPr>
+        <w:shd w:val="clear" w:color="auto" w:fill="1F1F1F"/>
+        <w:spacing w:after="0" w:line="285" w:lineRule="atLeast"/>
+        <w:rPr>
+          <w:rFonts w:ascii="Consolas" w:eastAsia="Times New Roman" w:hAnsi="Consolas" w:cs="Times New Roman"/>
+          <w:color w:val="CCCCCC"/>
+          <w:sz w:val="21"/>
+          <w:szCs w:val="21"/>
+          <w:lang w:eastAsia="pt-BR"/>
+        </w:rPr>
+      </w:pPr>
+      <w:r>
+        <w:rPr>
+          <w:rFonts w:ascii="Consolas" w:eastAsia="Times New Roman" w:hAnsi="Consolas" w:cs="Times New Roman"/>
+          <w:color w:val="D4D4D4"/>
+          <w:sz w:val="21"/>
+          <w:szCs w:val="21"/>
+          <w:lang w:eastAsia="pt-BR"/>
+        </w:rPr>
+        <w:t xml:space="preserve">            </w:t>
+      </w:r>
+      <w:proofErr w:type="spellStart"/>
+      <w:proofErr w:type="gramStart"/>
+      <w:r>
+        <w:rPr>
+          <w:rFonts w:ascii="Consolas" w:eastAsia="Times New Roman" w:hAnsi="Consolas" w:cs="Times New Roman"/>
+          <w:color w:val="9CDCFE"/>
+          <w:sz w:val="21"/>
+          <w:szCs w:val="21"/>
+          <w:lang w:eastAsia="pt-BR"/>
+        </w:rPr>
+        <w:t>padding</w:t>
+      </w:r>
+      <w:proofErr w:type="spellEnd"/>
+      <w:proofErr w:type="gramEnd"/>
+      <w:r>
+        <w:rPr>
+          <w:rFonts w:ascii="Consolas" w:eastAsia="Times New Roman" w:hAnsi="Consolas" w:cs="Times New Roman"/>
+          <w:color w:val="D4D4D4"/>
+          <w:sz w:val="21"/>
+          <w:szCs w:val="21"/>
+          <w:lang w:eastAsia="pt-BR"/>
+        </w:rPr>
+        <w:t xml:space="preserve">: </w:t>
+      </w:r>
+      <w:r>
+        <w:rPr>
+          <w:rFonts w:ascii="Consolas" w:eastAsia="Times New Roman" w:hAnsi="Consolas" w:cs="Times New Roman"/>
+          <w:color w:val="B5CEA8"/>
+          <w:sz w:val="21"/>
+          <w:szCs w:val="21"/>
+          <w:lang w:eastAsia="pt-BR"/>
+        </w:rPr>
+        <w:t>8px</w:t>
+      </w:r>
+      <w:r>
+        <w:rPr>
+          <w:rFonts w:ascii="Consolas" w:eastAsia="Times New Roman" w:hAnsi="Consolas" w:cs="Times New Roman"/>
+          <w:color w:val="D4D4D4"/>
+          <w:sz w:val="21"/>
+          <w:szCs w:val="21"/>
+          <w:lang w:eastAsia="pt-BR"/>
+        </w:rPr>
+        <w:t>;</w:t>
+      </w:r>
+    </w:p>
+    <w:p>
+      <w:pPr>
+        <w:shd w:val="clear" w:color="auto" w:fill="1F1F1F"/>
+        <w:spacing w:after="0" w:line="285" w:lineRule="atLeast"/>
+        <w:rPr>
+          <w:rFonts w:ascii="Consolas" w:eastAsia="Times New Roman" w:hAnsi="Consolas" w:cs="Times New Roman"/>
+          <w:color w:val="CCCCCC"/>
+          <w:sz w:val="21"/>
+          <w:szCs w:val="21"/>
+          <w:lang w:eastAsia="pt-BR"/>
+        </w:rPr>
+      </w:pPr>
+      <w:r>
+        <w:rPr>
+          <w:rFonts w:ascii="Consolas" w:eastAsia="Times New Roman" w:hAnsi="Consolas" w:cs="Times New Roman"/>
+          <w:color w:val="D4D4D4"/>
+          <w:sz w:val="21"/>
+          <w:szCs w:val="21"/>
+          <w:lang w:eastAsia="pt-BR"/>
+        </w:rPr>
+        <w:t xml:space="preserve">            </w:t>
+      </w:r>
+      <w:proofErr w:type="spellStart"/>
+      <w:proofErr w:type="gramStart"/>
+      <w:r>
+        <w:rPr>
+          <w:rFonts w:ascii="Consolas" w:eastAsia="Times New Roman" w:hAnsi="Consolas" w:cs="Times New Roman"/>
+          <w:color w:val="9CDCFE"/>
+          <w:sz w:val="21"/>
+          <w:szCs w:val="21"/>
+          <w:lang w:eastAsia="pt-BR"/>
+        </w:rPr>
+        <w:t>vertical</w:t>
+      </w:r>
+      <w:proofErr w:type="gramEnd"/>
+      <w:r>
+        <w:rPr>
+          <w:rFonts w:ascii="Consolas" w:eastAsia="Times New Roman" w:hAnsi="Consolas" w:cs="Times New Roman"/>
+          <w:color w:val="9CDCFE"/>
+          <w:sz w:val="21"/>
+          <w:szCs w:val="21"/>
+          <w:lang w:eastAsia="pt-BR"/>
+        </w:rPr>
+        <w:t>-align</w:t>
+      </w:r>
+      <w:proofErr w:type="spellEnd"/>
+      <w:r>
+        <w:rPr>
+          <w:rFonts w:ascii="Consolas" w:eastAsia="Times New Roman" w:hAnsi="Consolas" w:cs="Times New Roman"/>
+          <w:color w:val="D4D4D4"/>
+          <w:sz w:val="21"/>
+          <w:szCs w:val="21"/>
+          <w:lang w:eastAsia="pt-BR"/>
+        </w:rPr>
+        <w:t xml:space="preserve">: </w:t>
+      </w:r>
+      <w:proofErr w:type="spellStart"/>
+      <w:r>
+        <w:rPr>
+          <w:rFonts w:ascii="Consolas" w:eastAsia="Times New Roman" w:hAnsi="Consolas" w:cs="Times New Roman"/>
+          <w:color w:val="CE9178"/>
+          <w:sz w:val="21"/>
+          <w:szCs w:val="21"/>
+          <w:lang w:eastAsia="pt-BR"/>
+        </w:rPr>
+        <w:t>middle</w:t>
+      </w:r>
+      <w:proofErr w:type="spellEnd"/>
+      <w:r>
+        <w:rPr>
+          <w:rFonts w:ascii="Consolas" w:eastAsia="Times New Roman" w:hAnsi="Consolas" w:cs="Times New Roman"/>
+          <w:color w:val="D4D4D4"/>
+          <w:sz w:val="21"/>
+          <w:szCs w:val="21"/>
+          <w:lang w:eastAsia="pt-BR"/>
+        </w:rPr>
+        <w:t xml:space="preserve">; </w:t>
+      </w:r>
+      <w:r>
+        <w:rPr>
+          <w:rFonts w:ascii="Consolas" w:eastAsia="Times New Roman" w:hAnsi="Consolas" w:cs="Times New Roman"/>
+          <w:color w:val="6A9955"/>
+          <w:sz w:val="21"/>
+          <w:szCs w:val="21"/>
+          <w:lang w:eastAsia="pt-BR"/>
+        </w:rPr>
+        <w:t xml:space="preserve">/*alinhamento vertical seus valores são </w:t>
+      </w:r>
+      <w:proofErr w:type="spellStart"/>
+      <w:r>
+        <w:rPr>
+          <w:rFonts w:ascii="Consolas" w:eastAsia="Times New Roman" w:hAnsi="Consolas" w:cs="Times New Roman"/>
+          <w:color w:val="6A9955"/>
+          <w:sz w:val="21"/>
+          <w:szCs w:val="21"/>
+          <w:lang w:eastAsia="pt-BR"/>
+        </w:rPr>
+        <w:t>right</w:t>
+      </w:r>
+      <w:proofErr w:type="spellEnd"/>
+      <w:r>
+        <w:rPr>
+          <w:rFonts w:ascii="Consolas" w:eastAsia="Times New Roman" w:hAnsi="Consolas" w:cs="Times New Roman"/>
+          <w:color w:val="6A9955"/>
+          <w:sz w:val="21"/>
+          <w:szCs w:val="21"/>
+          <w:lang w:eastAsia="pt-BR"/>
+        </w:rPr>
+        <w:t>,</w:t>
+      </w:r>
+      <w:proofErr w:type="spellStart"/>
+      <w:r>
+        <w:rPr>
+          <w:rFonts w:ascii="Consolas" w:eastAsia="Times New Roman" w:hAnsi="Consolas" w:cs="Times New Roman"/>
+          <w:color w:val="6A9955"/>
+          <w:sz w:val="21"/>
+          <w:szCs w:val="21"/>
+          <w:lang w:eastAsia="pt-BR"/>
+        </w:rPr>
+        <w:t>left</w:t>
+      </w:r>
+      <w:proofErr w:type="spellEnd"/>
+      <w:r>
+        <w:rPr>
+          <w:rFonts w:ascii="Consolas" w:eastAsia="Times New Roman" w:hAnsi="Consolas" w:cs="Times New Roman"/>
+          <w:color w:val="6A9955"/>
+          <w:sz w:val="21"/>
+          <w:szCs w:val="21"/>
+          <w:lang w:eastAsia="pt-BR"/>
+        </w:rPr>
+        <w:t>,</w:t>
+      </w:r>
+      <w:proofErr w:type="spellStart"/>
+      <w:r>
+        <w:rPr>
+          <w:rFonts w:ascii="Consolas" w:eastAsia="Times New Roman" w:hAnsi="Consolas" w:cs="Times New Roman"/>
+          <w:color w:val="6A9955"/>
+          <w:sz w:val="21"/>
+          <w:szCs w:val="21"/>
+          <w:lang w:eastAsia="pt-BR"/>
+        </w:rPr>
+        <w:t>middle</w:t>
+      </w:r>
+      <w:proofErr w:type="spellEnd"/>
+      <w:r>
+        <w:rPr>
+          <w:rFonts w:ascii="Consolas" w:eastAsia="Times New Roman" w:hAnsi="Consolas" w:cs="Times New Roman"/>
+          <w:color w:val="6A9955"/>
+          <w:sz w:val="21"/>
+          <w:szCs w:val="21"/>
+          <w:lang w:eastAsia="pt-BR"/>
+        </w:rPr>
+        <w:t>,</w:t>
+      </w:r>
+      <w:proofErr w:type="spellStart"/>
+      <w:r>
+        <w:rPr>
+          <w:rFonts w:ascii="Consolas" w:eastAsia="Times New Roman" w:hAnsi="Consolas" w:cs="Times New Roman"/>
+          <w:color w:val="6A9955"/>
+          <w:sz w:val="21"/>
+          <w:szCs w:val="21"/>
+          <w:lang w:eastAsia="pt-BR"/>
+        </w:rPr>
+        <w:t>bottom</w:t>
+      </w:r>
+      <w:proofErr w:type="spellEnd"/>
+      <w:r>
+        <w:rPr>
+          <w:rFonts w:ascii="Consolas" w:eastAsia="Times New Roman" w:hAnsi="Consolas" w:cs="Times New Roman"/>
+          <w:color w:val="6A9955"/>
+          <w:sz w:val="21"/>
+          <w:szCs w:val="21"/>
+          <w:lang w:eastAsia="pt-BR"/>
+        </w:rPr>
+        <w:t>,top*/</w:t>
+      </w:r>
+    </w:p>
     <w:p/>
+    <w:p>
+      <w:r>
+        <w:t>AULA 04 TABELAS GRANDES</w:t>
+      </w:r>
+    </w:p>
+    <w:p>
+      <w:r>
+        <w:t xml:space="preserve">TAGS </w:t>
+      </w:r>
+      <w:r>
+        <w:t>semânticas com tabelas são:</w:t>
+      </w:r>
+    </w:p>
+    <w:p>
+      <w:proofErr w:type="spellStart"/>
+      <w:r>
+        <w:t>Thead</w:t>
+      </w:r>
+      <w:proofErr w:type="spellEnd"/>
+      <w:r>
+        <w:t>= cabeçalho da tabela</w:t>
+      </w:r>
+    </w:p>
+    <w:p>
+      <w:proofErr w:type="spellStart"/>
+      <w:r>
+        <w:t>Tbody</w:t>
+      </w:r>
+      <w:proofErr w:type="spellEnd"/>
+      <w:r>
+        <w:t>=corpo da tabela</w:t>
+      </w:r>
+    </w:p>
+    <w:p>
+      <w:proofErr w:type="spellStart"/>
+      <w:r>
+        <w:t>Tfoot</w:t>
+      </w:r>
+      <w:proofErr w:type="spellEnd"/>
+      <w:r>
+        <w:t>=rodapé da tabela</w:t>
+      </w:r>
+    </w:p>
     <w:sectPr>
       <w:pgSz w:w="11906" w:h="16838"/>
       <w:pgMar w:top="1417" w:right="1701" w:bottom="1417" w:left="1701" w:header="708" w:footer="708" w:gutter="0"/>

</xml_diff>

<commit_message>
efeito zebrado e caption
</commit_message>
<xml_diff>
--- a/Teoria/html css modulo 3.docx
+++ b/Teoria/html css modulo 3.docx
@@ -5276,6 +5276,1348 @@
       <w:proofErr w:type="spellEnd"/>
       <w:r>
         <w:t>=rodapé da tabela</w:t>
+      </w:r>
+    </w:p>
+    <w:p>
+      <w:proofErr w:type="spellStart"/>
+      <w:r>
+        <w:t>Caption</w:t>
+      </w:r>
+      <w:proofErr w:type="spellEnd"/>
+      <w:r>
+        <w:t>= legenda da tabela</w:t>
+      </w:r>
+    </w:p>
+    <w:p/>
+    <w:p>
+      <w:r>
+        <w:t>AULA 05 CAPTION E ESCOPO DE TITULOS EM TABELA</w:t>
+      </w:r>
+    </w:p>
+    <w:p>
+      <w:proofErr w:type="spellStart"/>
+      <w:r>
+        <w:t>Scop</w:t>
+      </w:r>
+      <w:proofErr w:type="spellEnd"/>
+      <w:r>
+        <w:t xml:space="preserve">= serve para identificar o </w:t>
+      </w:r>
+      <w:proofErr w:type="spellStart"/>
+      <w:r>
+        <w:t>th</w:t>
+      </w:r>
+      <w:proofErr w:type="spellEnd"/>
+      <w:r>
+        <w:t xml:space="preserve"> como </w:t>
+      </w:r>
+      <w:proofErr w:type="gramStart"/>
+      <w:r>
+        <w:t>um titulo</w:t>
+      </w:r>
+      <w:proofErr w:type="gramEnd"/>
+      <w:r>
+        <w:t xml:space="preserve"> </w:t>
+      </w:r>
+    </w:p>
+    <w:p>
+      <w:proofErr w:type="spellStart"/>
+      <w:r>
+        <w:t>Col</w:t>
+      </w:r>
+      <w:proofErr w:type="spellEnd"/>
+      <w:r>
+        <w:t xml:space="preserve">= serve para identificar que o </w:t>
+      </w:r>
+      <w:proofErr w:type="spellStart"/>
+      <w:r>
+        <w:t>col</w:t>
+      </w:r>
+      <w:proofErr w:type="spellEnd"/>
+      <w:r>
+        <w:t xml:space="preserve"> esta em uma coluna</w:t>
+      </w:r>
+    </w:p>
+    <w:p>
+      <w:proofErr w:type="spellStart"/>
+      <w:r>
+        <w:t>Row</w:t>
+      </w:r>
+      <w:proofErr w:type="spellEnd"/>
+      <w:r>
+        <w:t>= serve para identificar que está em uma linha.</w:t>
+      </w:r>
+    </w:p>
+    <w:p>
+      <w:r>
+        <w:t>Veja os exemplos abaixo:</w:t>
+      </w:r>
+    </w:p>
+    <w:p>
+      <w:pPr>
+        <w:shd w:val="clear" w:color="auto" w:fill="1F1F1F"/>
+        <w:spacing w:after="0" w:line="285" w:lineRule="atLeast"/>
+        <w:rPr>
+          <w:rFonts w:ascii="Consolas" w:eastAsia="Times New Roman" w:hAnsi="Consolas" w:cs="Times New Roman"/>
+          <w:color w:val="CCCCCC"/>
+          <w:sz w:val="21"/>
+          <w:szCs w:val="21"/>
+          <w:lang w:eastAsia="pt-BR"/>
+        </w:rPr>
+      </w:pPr>
+      <w:r>
+        <w:rPr>
+          <w:rFonts w:ascii="Consolas" w:eastAsia="Times New Roman" w:hAnsi="Consolas" w:cs="Times New Roman"/>
+          <w:color w:val="CCCCCC"/>
+          <w:sz w:val="21"/>
+          <w:szCs w:val="21"/>
+          <w:lang w:eastAsia="pt-BR"/>
+        </w:rPr>
+        <w:t> </w:t>
+      </w:r>
+      <w:r>
+        <w:rPr>
+          <w:rFonts w:ascii="Consolas" w:eastAsia="Times New Roman" w:hAnsi="Consolas" w:cs="Times New Roman"/>
+          <w:color w:val="808080"/>
+          <w:sz w:val="21"/>
+          <w:szCs w:val="21"/>
+          <w:lang w:eastAsia="pt-BR"/>
+        </w:rPr>
+        <w:t>&lt;</w:t>
+      </w:r>
+      <w:proofErr w:type="spellStart"/>
+      <w:proofErr w:type="gramStart"/>
+      <w:r>
+        <w:rPr>
+          <w:rFonts w:ascii="Consolas" w:eastAsia="Times New Roman" w:hAnsi="Consolas" w:cs="Times New Roman"/>
+          <w:color w:val="569CD6"/>
+          <w:sz w:val="21"/>
+          <w:szCs w:val="21"/>
+          <w:lang w:eastAsia="pt-BR"/>
+        </w:rPr>
+        <w:t>tr</w:t>
+      </w:r>
+      <w:proofErr w:type="spellEnd"/>
+      <w:proofErr w:type="gramEnd"/>
+      <w:r>
+        <w:rPr>
+          <w:rFonts w:ascii="Consolas" w:eastAsia="Times New Roman" w:hAnsi="Consolas" w:cs="Times New Roman"/>
+          <w:color w:val="808080"/>
+          <w:sz w:val="21"/>
+          <w:szCs w:val="21"/>
+          <w:lang w:eastAsia="pt-BR"/>
+        </w:rPr>
+        <w:t>&gt;</w:t>
+      </w:r>
+    </w:p>
+    <w:p>
+      <w:pPr>
+        <w:shd w:val="clear" w:color="auto" w:fill="1F1F1F"/>
+        <w:spacing w:after="0" w:line="285" w:lineRule="atLeast"/>
+        <w:rPr>
+          <w:rFonts w:ascii="Consolas" w:eastAsia="Times New Roman" w:hAnsi="Consolas" w:cs="Times New Roman"/>
+          <w:color w:val="CCCCCC"/>
+          <w:sz w:val="21"/>
+          <w:szCs w:val="21"/>
+          <w:lang w:eastAsia="pt-BR"/>
+        </w:rPr>
+      </w:pPr>
+      <w:r>
+        <w:rPr>
+          <w:rFonts w:ascii="Consolas" w:eastAsia="Times New Roman" w:hAnsi="Consolas" w:cs="Times New Roman"/>
+          <w:color w:val="CCCCCC"/>
+          <w:sz w:val="21"/>
+          <w:szCs w:val="21"/>
+          <w:lang w:eastAsia="pt-BR"/>
+        </w:rPr>
+        <w:t xml:space="preserve">                </w:t>
+      </w:r>
+      <w:r>
+        <w:rPr>
+          <w:rFonts w:ascii="Consolas" w:eastAsia="Times New Roman" w:hAnsi="Consolas" w:cs="Times New Roman"/>
+          <w:color w:val="808080"/>
+          <w:sz w:val="21"/>
+          <w:szCs w:val="21"/>
+          <w:lang w:eastAsia="pt-BR"/>
+        </w:rPr>
+        <w:t>&lt;</w:t>
+      </w:r>
+      <w:proofErr w:type="spellStart"/>
+      <w:r>
+        <w:rPr>
+          <w:rFonts w:ascii="Consolas" w:eastAsia="Times New Roman" w:hAnsi="Consolas" w:cs="Times New Roman"/>
+          <w:color w:val="569CD6"/>
+          <w:sz w:val="21"/>
+          <w:szCs w:val="21"/>
+          <w:lang w:eastAsia="pt-BR"/>
+        </w:rPr>
+        <w:t>th</w:t>
+      </w:r>
+      <w:proofErr w:type="spellEnd"/>
+      <w:r>
+        <w:rPr>
+          <w:rFonts w:ascii="Consolas" w:eastAsia="Times New Roman" w:hAnsi="Consolas" w:cs="Times New Roman"/>
+          <w:color w:val="CCCCCC"/>
+          <w:sz w:val="21"/>
+          <w:szCs w:val="21"/>
+          <w:lang w:eastAsia="pt-BR"/>
+        </w:rPr>
+        <w:t xml:space="preserve"> </w:t>
+      </w:r>
+      <w:proofErr w:type="spellStart"/>
+      <w:r>
+        <w:rPr>
+          <w:rFonts w:ascii="Consolas" w:eastAsia="Times New Roman" w:hAnsi="Consolas" w:cs="Times New Roman"/>
+          <w:color w:val="9CDCFE"/>
+          <w:sz w:val="21"/>
+          <w:szCs w:val="21"/>
+          <w:lang w:eastAsia="pt-BR"/>
+        </w:rPr>
+        <w:t>scope</w:t>
+      </w:r>
+      <w:proofErr w:type="spellEnd"/>
+      <w:r>
+        <w:rPr>
+          <w:rFonts w:ascii="Consolas" w:eastAsia="Times New Roman" w:hAnsi="Consolas" w:cs="Times New Roman"/>
+          <w:color w:val="CCCCCC"/>
+          <w:sz w:val="21"/>
+          <w:szCs w:val="21"/>
+          <w:lang w:eastAsia="pt-BR"/>
+        </w:rPr>
+        <w:t>=</w:t>
+      </w:r>
+      <w:proofErr w:type="gramStart"/>
+      <w:r>
+        <w:rPr>
+          <w:rFonts w:ascii="Consolas" w:eastAsia="Times New Roman" w:hAnsi="Consolas" w:cs="Times New Roman"/>
+          <w:color w:val="CE9178"/>
+          <w:sz w:val="21"/>
+          <w:szCs w:val="21"/>
+          <w:lang w:eastAsia="pt-BR"/>
+        </w:rPr>
+        <w:t>"</w:t>
+      </w:r>
+      <w:proofErr w:type="spellStart"/>
+      <w:proofErr w:type="gramEnd"/>
+      <w:r>
+        <w:rPr>
+          <w:rFonts w:ascii="Consolas" w:eastAsia="Times New Roman" w:hAnsi="Consolas" w:cs="Times New Roman"/>
+          <w:color w:val="CE9178"/>
+          <w:sz w:val="21"/>
+          <w:szCs w:val="21"/>
+          <w:lang w:eastAsia="pt-BR"/>
+        </w:rPr>
+        <w:t>col</w:t>
+      </w:r>
+      <w:proofErr w:type="spellEnd"/>
+      <w:r>
+        <w:rPr>
+          <w:rFonts w:ascii="Consolas" w:eastAsia="Times New Roman" w:hAnsi="Consolas" w:cs="Times New Roman"/>
+          <w:color w:val="CE9178"/>
+          <w:sz w:val="21"/>
+          <w:szCs w:val="21"/>
+          <w:lang w:eastAsia="pt-BR"/>
+        </w:rPr>
+        <w:t>"</w:t>
+      </w:r>
+      <w:r>
+        <w:rPr>
+          <w:rFonts w:ascii="Consolas" w:eastAsia="Times New Roman" w:hAnsi="Consolas" w:cs="Times New Roman"/>
+          <w:color w:val="808080"/>
+          <w:sz w:val="21"/>
+          <w:szCs w:val="21"/>
+          <w:lang w:eastAsia="pt-BR"/>
+        </w:rPr>
+        <w:t>&gt;</w:t>
+      </w:r>
+      <w:r>
+        <w:rPr>
+          <w:rFonts w:ascii="Consolas" w:eastAsia="Times New Roman" w:hAnsi="Consolas" w:cs="Times New Roman"/>
+          <w:color w:val="CCCCCC"/>
+          <w:sz w:val="21"/>
+          <w:szCs w:val="21"/>
+          <w:lang w:eastAsia="pt-BR"/>
+        </w:rPr>
+        <w:t>Estado</w:t>
+      </w:r>
+      <w:r>
+        <w:rPr>
+          <w:rFonts w:ascii="Consolas" w:eastAsia="Times New Roman" w:hAnsi="Consolas" w:cs="Times New Roman"/>
+          <w:color w:val="808080"/>
+          <w:sz w:val="21"/>
+          <w:szCs w:val="21"/>
+          <w:lang w:eastAsia="pt-BR"/>
+        </w:rPr>
+        <w:t>&lt;/</w:t>
+      </w:r>
+      <w:proofErr w:type="spellStart"/>
+      <w:r>
+        <w:rPr>
+          <w:rFonts w:ascii="Consolas" w:eastAsia="Times New Roman" w:hAnsi="Consolas" w:cs="Times New Roman"/>
+          <w:color w:val="569CD6"/>
+          <w:sz w:val="21"/>
+          <w:szCs w:val="21"/>
+          <w:lang w:eastAsia="pt-BR"/>
+        </w:rPr>
+        <w:t>th</w:t>
+      </w:r>
+      <w:proofErr w:type="spellEnd"/>
+      <w:r>
+        <w:rPr>
+          <w:rFonts w:ascii="Consolas" w:eastAsia="Times New Roman" w:hAnsi="Consolas" w:cs="Times New Roman"/>
+          <w:color w:val="808080"/>
+          <w:sz w:val="21"/>
+          <w:szCs w:val="21"/>
+          <w:lang w:eastAsia="pt-BR"/>
+        </w:rPr>
+        <w:t>&gt;</w:t>
+      </w:r>
+    </w:p>
+    <w:p>
+      <w:pPr>
+        <w:shd w:val="clear" w:color="auto" w:fill="1F1F1F"/>
+        <w:spacing w:after="0" w:line="285" w:lineRule="atLeast"/>
+        <w:rPr>
+          <w:rFonts w:ascii="Consolas" w:eastAsia="Times New Roman" w:hAnsi="Consolas" w:cs="Times New Roman"/>
+          <w:color w:val="CCCCCC"/>
+          <w:sz w:val="21"/>
+          <w:szCs w:val="21"/>
+          <w:lang w:eastAsia="pt-BR"/>
+        </w:rPr>
+      </w:pPr>
+      <w:r>
+        <w:rPr>
+          <w:rFonts w:ascii="Consolas" w:eastAsia="Times New Roman" w:hAnsi="Consolas" w:cs="Times New Roman"/>
+          <w:color w:val="CCCCCC"/>
+          <w:sz w:val="21"/>
+          <w:szCs w:val="21"/>
+          <w:lang w:eastAsia="pt-BR"/>
+        </w:rPr>
+        <w:t xml:space="preserve">                </w:t>
+      </w:r>
+      <w:r>
+        <w:rPr>
+          <w:rFonts w:ascii="Consolas" w:eastAsia="Times New Roman" w:hAnsi="Consolas" w:cs="Times New Roman"/>
+          <w:color w:val="808080"/>
+          <w:sz w:val="21"/>
+          <w:szCs w:val="21"/>
+          <w:lang w:eastAsia="pt-BR"/>
+        </w:rPr>
+        <w:t>&lt;</w:t>
+      </w:r>
+      <w:proofErr w:type="spellStart"/>
+      <w:r>
+        <w:rPr>
+          <w:rFonts w:ascii="Consolas" w:eastAsia="Times New Roman" w:hAnsi="Consolas" w:cs="Times New Roman"/>
+          <w:color w:val="569CD6"/>
+          <w:sz w:val="21"/>
+          <w:szCs w:val="21"/>
+          <w:lang w:eastAsia="pt-BR"/>
+        </w:rPr>
+        <w:t>th</w:t>
+      </w:r>
+      <w:proofErr w:type="spellEnd"/>
+      <w:r>
+        <w:rPr>
+          <w:rFonts w:ascii="Consolas" w:eastAsia="Times New Roman" w:hAnsi="Consolas" w:cs="Times New Roman"/>
+          <w:color w:val="CCCCCC"/>
+          <w:sz w:val="21"/>
+          <w:szCs w:val="21"/>
+          <w:lang w:eastAsia="pt-BR"/>
+        </w:rPr>
+        <w:t xml:space="preserve"> </w:t>
+      </w:r>
+      <w:proofErr w:type="spellStart"/>
+      <w:r>
+        <w:rPr>
+          <w:rFonts w:ascii="Consolas" w:eastAsia="Times New Roman" w:hAnsi="Consolas" w:cs="Times New Roman"/>
+          <w:color w:val="9CDCFE"/>
+          <w:sz w:val="21"/>
+          <w:szCs w:val="21"/>
+          <w:lang w:eastAsia="pt-BR"/>
+        </w:rPr>
+        <w:t>scope</w:t>
+      </w:r>
+      <w:proofErr w:type="spellEnd"/>
+      <w:r>
+        <w:rPr>
+          <w:rFonts w:ascii="Consolas" w:eastAsia="Times New Roman" w:hAnsi="Consolas" w:cs="Times New Roman"/>
+          <w:color w:val="CCCCCC"/>
+          <w:sz w:val="21"/>
+          <w:szCs w:val="21"/>
+          <w:lang w:eastAsia="pt-BR"/>
+        </w:rPr>
+        <w:t>=</w:t>
+      </w:r>
+      <w:proofErr w:type="gramStart"/>
+      <w:r>
+        <w:rPr>
+          <w:rFonts w:ascii="Consolas" w:eastAsia="Times New Roman" w:hAnsi="Consolas" w:cs="Times New Roman"/>
+          <w:color w:val="CE9178"/>
+          <w:sz w:val="21"/>
+          <w:szCs w:val="21"/>
+          <w:lang w:eastAsia="pt-BR"/>
+        </w:rPr>
+        <w:t>"</w:t>
+      </w:r>
+      <w:proofErr w:type="spellStart"/>
+      <w:proofErr w:type="gramEnd"/>
+      <w:r>
+        <w:rPr>
+          <w:rFonts w:ascii="Consolas" w:eastAsia="Times New Roman" w:hAnsi="Consolas" w:cs="Times New Roman"/>
+          <w:color w:val="CE9178"/>
+          <w:sz w:val="21"/>
+          <w:szCs w:val="21"/>
+          <w:lang w:eastAsia="pt-BR"/>
+        </w:rPr>
+        <w:t>col</w:t>
+      </w:r>
+      <w:proofErr w:type="spellEnd"/>
+      <w:r>
+        <w:rPr>
+          <w:rFonts w:ascii="Consolas" w:eastAsia="Times New Roman" w:hAnsi="Consolas" w:cs="Times New Roman"/>
+          <w:color w:val="CE9178"/>
+          <w:sz w:val="21"/>
+          <w:szCs w:val="21"/>
+          <w:lang w:eastAsia="pt-BR"/>
+        </w:rPr>
+        <w:t>"</w:t>
+      </w:r>
+      <w:r>
+        <w:rPr>
+          <w:rFonts w:ascii="Consolas" w:eastAsia="Times New Roman" w:hAnsi="Consolas" w:cs="Times New Roman"/>
+          <w:color w:val="CCCCCC"/>
+          <w:sz w:val="21"/>
+          <w:szCs w:val="21"/>
+          <w:lang w:eastAsia="pt-BR"/>
+        </w:rPr>
+        <w:t xml:space="preserve"> </w:t>
+      </w:r>
+      <w:r>
+        <w:rPr>
+          <w:rFonts w:ascii="Consolas" w:eastAsia="Times New Roman" w:hAnsi="Consolas" w:cs="Times New Roman"/>
+          <w:color w:val="9CDCFE"/>
+          <w:sz w:val="21"/>
+          <w:szCs w:val="21"/>
+          <w:lang w:eastAsia="pt-BR"/>
+        </w:rPr>
+        <w:t>style</w:t>
+      </w:r>
+      <w:r>
+        <w:rPr>
+          <w:rFonts w:ascii="Consolas" w:eastAsia="Times New Roman" w:hAnsi="Consolas" w:cs="Times New Roman"/>
+          <w:color w:val="CCCCCC"/>
+          <w:sz w:val="21"/>
+          <w:szCs w:val="21"/>
+          <w:lang w:eastAsia="pt-BR"/>
+        </w:rPr>
+        <w:t>=</w:t>
+      </w:r>
+      <w:r>
+        <w:rPr>
+          <w:rFonts w:ascii="Consolas" w:eastAsia="Times New Roman" w:hAnsi="Consolas" w:cs="Times New Roman"/>
+          <w:color w:val="CE9178"/>
+          <w:sz w:val="21"/>
+          <w:szCs w:val="21"/>
+          <w:lang w:eastAsia="pt-BR"/>
+        </w:rPr>
+        <w:t>"</w:t>
+      </w:r>
+      <w:proofErr w:type="spellStart"/>
+      <w:r>
+        <w:rPr>
+          <w:rFonts w:ascii="Consolas" w:eastAsia="Times New Roman" w:hAnsi="Consolas" w:cs="Times New Roman"/>
+          <w:color w:val="CE9178"/>
+          <w:sz w:val="21"/>
+          <w:szCs w:val="21"/>
+          <w:lang w:eastAsia="pt-BR"/>
+        </w:rPr>
+        <w:t>width</w:t>
+      </w:r>
+      <w:proofErr w:type="spellEnd"/>
+      <w:r>
+        <w:rPr>
+          <w:rFonts w:ascii="Consolas" w:eastAsia="Times New Roman" w:hAnsi="Consolas" w:cs="Times New Roman"/>
+          <w:color w:val="CE9178"/>
+          <w:sz w:val="21"/>
+          <w:szCs w:val="21"/>
+          <w:lang w:eastAsia="pt-BR"/>
+        </w:rPr>
+        <w:t>: 50px;"</w:t>
+      </w:r>
+      <w:r>
+        <w:rPr>
+          <w:rFonts w:ascii="Consolas" w:eastAsia="Times New Roman" w:hAnsi="Consolas" w:cs="Times New Roman"/>
+          <w:color w:val="808080"/>
+          <w:sz w:val="21"/>
+          <w:szCs w:val="21"/>
+          <w:lang w:eastAsia="pt-BR"/>
+        </w:rPr>
+        <w:t>&gt;</w:t>
+      </w:r>
+      <w:r>
+        <w:rPr>
+          <w:rFonts w:ascii="Consolas" w:eastAsia="Times New Roman" w:hAnsi="Consolas" w:cs="Times New Roman"/>
+          <w:color w:val="CCCCCC"/>
+          <w:sz w:val="21"/>
+          <w:szCs w:val="21"/>
+          <w:lang w:eastAsia="pt-BR"/>
+        </w:rPr>
+        <w:t>População</w:t>
+      </w:r>
+      <w:r>
+        <w:rPr>
+          <w:rFonts w:ascii="Consolas" w:eastAsia="Times New Roman" w:hAnsi="Consolas" w:cs="Times New Roman"/>
+          <w:color w:val="808080"/>
+          <w:sz w:val="21"/>
+          <w:szCs w:val="21"/>
+          <w:lang w:eastAsia="pt-BR"/>
+        </w:rPr>
+        <w:t>&lt;/</w:t>
+      </w:r>
+      <w:proofErr w:type="spellStart"/>
+      <w:r>
+        <w:rPr>
+          <w:rFonts w:ascii="Consolas" w:eastAsia="Times New Roman" w:hAnsi="Consolas" w:cs="Times New Roman"/>
+          <w:color w:val="569CD6"/>
+          <w:sz w:val="21"/>
+          <w:szCs w:val="21"/>
+          <w:lang w:eastAsia="pt-BR"/>
+        </w:rPr>
+        <w:t>th</w:t>
+      </w:r>
+      <w:proofErr w:type="spellEnd"/>
+      <w:r>
+        <w:rPr>
+          <w:rFonts w:ascii="Consolas" w:eastAsia="Times New Roman" w:hAnsi="Consolas" w:cs="Times New Roman"/>
+          <w:color w:val="808080"/>
+          <w:sz w:val="21"/>
+          <w:szCs w:val="21"/>
+          <w:lang w:eastAsia="pt-BR"/>
+        </w:rPr>
+        <w:t>&gt;</w:t>
+      </w:r>
+    </w:p>
+    <w:p>
+      <w:pPr>
+        <w:shd w:val="clear" w:color="auto" w:fill="1F1F1F"/>
+        <w:spacing w:after="0" w:line="285" w:lineRule="atLeast"/>
+        <w:rPr>
+          <w:rFonts w:ascii="Consolas" w:eastAsia="Times New Roman" w:hAnsi="Consolas" w:cs="Times New Roman"/>
+          <w:color w:val="CCCCCC"/>
+          <w:sz w:val="21"/>
+          <w:szCs w:val="21"/>
+          <w:lang w:eastAsia="pt-BR"/>
+        </w:rPr>
+      </w:pPr>
+      <w:r>
+        <w:rPr>
+          <w:rFonts w:ascii="Consolas" w:eastAsia="Times New Roman" w:hAnsi="Consolas" w:cs="Times New Roman"/>
+          <w:color w:val="CCCCCC"/>
+          <w:sz w:val="21"/>
+          <w:szCs w:val="21"/>
+          <w:lang w:eastAsia="pt-BR"/>
+        </w:rPr>
+        <w:t xml:space="preserve">            </w:t>
+      </w:r>
+      <w:r>
+        <w:rPr>
+          <w:rFonts w:ascii="Consolas" w:eastAsia="Times New Roman" w:hAnsi="Consolas" w:cs="Times New Roman"/>
+          <w:color w:val="808080"/>
+          <w:sz w:val="21"/>
+          <w:szCs w:val="21"/>
+          <w:lang w:eastAsia="pt-BR"/>
+        </w:rPr>
+        <w:t>&lt;/</w:t>
+      </w:r>
+      <w:proofErr w:type="spellStart"/>
+      <w:proofErr w:type="gramStart"/>
+      <w:r>
+        <w:rPr>
+          <w:rFonts w:ascii="Consolas" w:eastAsia="Times New Roman" w:hAnsi="Consolas" w:cs="Times New Roman"/>
+          <w:color w:val="569CD6"/>
+          <w:sz w:val="21"/>
+          <w:szCs w:val="21"/>
+          <w:lang w:eastAsia="pt-BR"/>
+        </w:rPr>
+        <w:t>tr</w:t>
+      </w:r>
+      <w:proofErr w:type="spellEnd"/>
+      <w:proofErr w:type="gramEnd"/>
+      <w:r>
+        <w:rPr>
+          <w:rFonts w:ascii="Consolas" w:eastAsia="Times New Roman" w:hAnsi="Consolas" w:cs="Times New Roman"/>
+          <w:color w:val="808080"/>
+          <w:sz w:val="21"/>
+          <w:szCs w:val="21"/>
+          <w:lang w:eastAsia="pt-BR"/>
+        </w:rPr>
+        <w:t>&gt;</w:t>
+      </w:r>
+    </w:p>
+    <w:p/>
+    <w:p>
+      <w:pPr>
+        <w:shd w:val="clear" w:color="auto" w:fill="1F1F1F"/>
+        <w:spacing w:after="0" w:line="285" w:lineRule="atLeast"/>
+        <w:rPr>
+          <w:rFonts w:ascii="Consolas" w:eastAsia="Times New Roman" w:hAnsi="Consolas" w:cs="Times New Roman"/>
+          <w:color w:val="CCCCCC"/>
+          <w:sz w:val="21"/>
+          <w:szCs w:val="21"/>
+          <w:lang w:eastAsia="pt-BR"/>
+        </w:rPr>
+      </w:pPr>
+      <w:r>
+        <w:rPr>
+          <w:rFonts w:ascii="Consolas" w:eastAsia="Times New Roman" w:hAnsi="Consolas" w:cs="Times New Roman"/>
+          <w:color w:val="CCCCCC"/>
+          <w:sz w:val="21"/>
+          <w:szCs w:val="21"/>
+          <w:lang w:eastAsia="pt-BR"/>
+        </w:rPr>
+        <w:t> </w:t>
+      </w:r>
+      <w:r>
+        <w:rPr>
+          <w:rFonts w:ascii="Consolas" w:eastAsia="Times New Roman" w:hAnsi="Consolas" w:cs="Times New Roman"/>
+          <w:color w:val="808080"/>
+          <w:sz w:val="21"/>
+          <w:szCs w:val="21"/>
+          <w:lang w:eastAsia="pt-BR"/>
+        </w:rPr>
+        <w:t>&lt;</w:t>
+      </w:r>
+      <w:proofErr w:type="spellStart"/>
+      <w:proofErr w:type="gramStart"/>
+      <w:r>
+        <w:rPr>
+          <w:rFonts w:ascii="Consolas" w:eastAsia="Times New Roman" w:hAnsi="Consolas" w:cs="Times New Roman"/>
+          <w:color w:val="569CD6"/>
+          <w:sz w:val="21"/>
+          <w:szCs w:val="21"/>
+          <w:lang w:eastAsia="pt-BR"/>
+        </w:rPr>
+        <w:t>tr</w:t>
+      </w:r>
+      <w:proofErr w:type="spellEnd"/>
+      <w:proofErr w:type="gramEnd"/>
+      <w:r>
+        <w:rPr>
+          <w:rFonts w:ascii="Consolas" w:eastAsia="Times New Roman" w:hAnsi="Consolas" w:cs="Times New Roman"/>
+          <w:color w:val="808080"/>
+          <w:sz w:val="21"/>
+          <w:szCs w:val="21"/>
+          <w:lang w:eastAsia="pt-BR"/>
+        </w:rPr>
+        <w:t>&gt;</w:t>
+      </w:r>
+    </w:p>
+    <w:p>
+      <w:pPr>
+        <w:shd w:val="clear" w:color="auto" w:fill="1F1F1F"/>
+        <w:spacing w:after="0" w:line="285" w:lineRule="atLeast"/>
+        <w:rPr>
+          <w:rFonts w:ascii="Consolas" w:eastAsia="Times New Roman" w:hAnsi="Consolas" w:cs="Times New Roman"/>
+          <w:color w:val="CCCCCC"/>
+          <w:sz w:val="21"/>
+          <w:szCs w:val="21"/>
+          <w:lang w:eastAsia="pt-BR"/>
+        </w:rPr>
+      </w:pPr>
+      <w:r>
+        <w:rPr>
+          <w:rFonts w:ascii="Consolas" w:eastAsia="Times New Roman" w:hAnsi="Consolas" w:cs="Times New Roman"/>
+          <w:color w:val="CCCCCC"/>
+          <w:sz w:val="21"/>
+          <w:szCs w:val="21"/>
+          <w:lang w:eastAsia="pt-BR"/>
+        </w:rPr>
+        <w:t xml:space="preserve">                </w:t>
+      </w:r>
+      <w:r>
+        <w:rPr>
+          <w:rFonts w:ascii="Consolas" w:eastAsia="Times New Roman" w:hAnsi="Consolas" w:cs="Times New Roman"/>
+          <w:color w:val="808080"/>
+          <w:sz w:val="21"/>
+          <w:szCs w:val="21"/>
+          <w:lang w:eastAsia="pt-BR"/>
+        </w:rPr>
+        <w:t>&lt;</w:t>
+      </w:r>
+      <w:proofErr w:type="spellStart"/>
+      <w:r>
+        <w:rPr>
+          <w:rFonts w:ascii="Consolas" w:eastAsia="Times New Roman" w:hAnsi="Consolas" w:cs="Times New Roman"/>
+          <w:color w:val="569CD6"/>
+          <w:sz w:val="21"/>
+          <w:szCs w:val="21"/>
+          <w:lang w:eastAsia="pt-BR"/>
+        </w:rPr>
+        <w:t>th</w:t>
+      </w:r>
+      <w:proofErr w:type="spellEnd"/>
+      <w:r>
+        <w:rPr>
+          <w:rFonts w:ascii="Consolas" w:eastAsia="Times New Roman" w:hAnsi="Consolas" w:cs="Times New Roman"/>
+          <w:color w:val="CCCCCC"/>
+          <w:sz w:val="21"/>
+          <w:szCs w:val="21"/>
+          <w:lang w:eastAsia="pt-BR"/>
+        </w:rPr>
+        <w:t xml:space="preserve"> </w:t>
+      </w:r>
+      <w:proofErr w:type="spellStart"/>
+      <w:r>
+        <w:rPr>
+          <w:rFonts w:ascii="Consolas" w:eastAsia="Times New Roman" w:hAnsi="Consolas" w:cs="Times New Roman"/>
+          <w:color w:val="9CDCFE"/>
+          <w:sz w:val="21"/>
+          <w:szCs w:val="21"/>
+          <w:lang w:eastAsia="pt-BR"/>
+        </w:rPr>
+        <w:t>scope</w:t>
+      </w:r>
+      <w:proofErr w:type="spellEnd"/>
+      <w:r>
+        <w:rPr>
+          <w:rFonts w:ascii="Consolas" w:eastAsia="Times New Roman" w:hAnsi="Consolas" w:cs="Times New Roman"/>
+          <w:color w:val="CCCCCC"/>
+          <w:sz w:val="21"/>
+          <w:szCs w:val="21"/>
+          <w:lang w:eastAsia="pt-BR"/>
+        </w:rPr>
+        <w:t>=</w:t>
+      </w:r>
+      <w:proofErr w:type="gramStart"/>
+      <w:r>
+        <w:rPr>
+          <w:rFonts w:ascii="Consolas" w:eastAsia="Times New Roman" w:hAnsi="Consolas" w:cs="Times New Roman"/>
+          <w:color w:val="CE9178"/>
+          <w:sz w:val="21"/>
+          <w:szCs w:val="21"/>
+          <w:lang w:eastAsia="pt-BR"/>
+        </w:rPr>
+        <w:t>"</w:t>
+      </w:r>
+      <w:proofErr w:type="spellStart"/>
+      <w:proofErr w:type="gramEnd"/>
+      <w:r>
+        <w:rPr>
+          <w:rFonts w:ascii="Consolas" w:eastAsia="Times New Roman" w:hAnsi="Consolas" w:cs="Times New Roman"/>
+          <w:color w:val="CE9178"/>
+          <w:sz w:val="21"/>
+          <w:szCs w:val="21"/>
+          <w:lang w:eastAsia="pt-BR"/>
+        </w:rPr>
+        <w:t>row</w:t>
+      </w:r>
+      <w:proofErr w:type="spellEnd"/>
+      <w:r>
+        <w:rPr>
+          <w:rFonts w:ascii="Consolas" w:eastAsia="Times New Roman" w:hAnsi="Consolas" w:cs="Times New Roman"/>
+          <w:color w:val="CE9178"/>
+          <w:sz w:val="21"/>
+          <w:szCs w:val="21"/>
+          <w:lang w:eastAsia="pt-BR"/>
+        </w:rPr>
+        <w:t>"</w:t>
+      </w:r>
+      <w:r>
+        <w:rPr>
+          <w:rFonts w:ascii="Consolas" w:eastAsia="Times New Roman" w:hAnsi="Consolas" w:cs="Times New Roman"/>
+          <w:color w:val="808080"/>
+          <w:sz w:val="21"/>
+          <w:szCs w:val="21"/>
+          <w:lang w:eastAsia="pt-BR"/>
+        </w:rPr>
+        <w:t>&gt;</w:t>
+      </w:r>
+      <w:r>
+        <w:rPr>
+          <w:rFonts w:ascii="Consolas" w:eastAsia="Times New Roman" w:hAnsi="Consolas" w:cs="Times New Roman"/>
+          <w:color w:val="CCCCCC"/>
+          <w:sz w:val="21"/>
+          <w:szCs w:val="21"/>
+          <w:lang w:eastAsia="pt-BR"/>
+        </w:rPr>
+        <w:t>Total de habitantes</w:t>
+      </w:r>
+      <w:r>
+        <w:rPr>
+          <w:rFonts w:ascii="Consolas" w:eastAsia="Times New Roman" w:hAnsi="Consolas" w:cs="Times New Roman"/>
+          <w:color w:val="808080"/>
+          <w:sz w:val="21"/>
+          <w:szCs w:val="21"/>
+          <w:lang w:eastAsia="pt-BR"/>
+        </w:rPr>
+        <w:t>&lt;/</w:t>
+      </w:r>
+      <w:proofErr w:type="spellStart"/>
+      <w:r>
+        <w:rPr>
+          <w:rFonts w:ascii="Consolas" w:eastAsia="Times New Roman" w:hAnsi="Consolas" w:cs="Times New Roman"/>
+          <w:color w:val="569CD6"/>
+          <w:sz w:val="21"/>
+          <w:szCs w:val="21"/>
+          <w:lang w:eastAsia="pt-BR"/>
+        </w:rPr>
+        <w:t>th</w:t>
+      </w:r>
+      <w:proofErr w:type="spellEnd"/>
+      <w:r>
+        <w:rPr>
+          <w:rFonts w:ascii="Consolas" w:eastAsia="Times New Roman" w:hAnsi="Consolas" w:cs="Times New Roman"/>
+          <w:color w:val="808080"/>
+          <w:sz w:val="21"/>
+          <w:szCs w:val="21"/>
+          <w:lang w:eastAsia="pt-BR"/>
+        </w:rPr>
+        <w:t>&gt;</w:t>
+      </w:r>
+    </w:p>
+    <w:p>
+      <w:pPr>
+        <w:shd w:val="clear" w:color="auto" w:fill="1F1F1F"/>
+        <w:spacing w:after="0" w:line="285" w:lineRule="atLeast"/>
+        <w:rPr>
+          <w:rFonts w:ascii="Consolas" w:eastAsia="Times New Roman" w:hAnsi="Consolas" w:cs="Times New Roman"/>
+          <w:color w:val="CCCCCC"/>
+          <w:sz w:val="21"/>
+          <w:szCs w:val="21"/>
+          <w:lang w:eastAsia="pt-BR"/>
+        </w:rPr>
+      </w:pPr>
+      <w:r>
+        <w:rPr>
+          <w:rFonts w:ascii="Consolas" w:eastAsia="Times New Roman" w:hAnsi="Consolas" w:cs="Times New Roman"/>
+          <w:color w:val="CCCCCC"/>
+          <w:sz w:val="21"/>
+          <w:szCs w:val="21"/>
+          <w:lang w:eastAsia="pt-BR"/>
+        </w:rPr>
+        <w:t xml:space="preserve">                </w:t>
+      </w:r>
+      <w:r>
+        <w:rPr>
+          <w:rFonts w:ascii="Consolas" w:eastAsia="Times New Roman" w:hAnsi="Consolas" w:cs="Times New Roman"/>
+          <w:color w:val="808080"/>
+          <w:sz w:val="21"/>
+          <w:szCs w:val="21"/>
+          <w:lang w:eastAsia="pt-BR"/>
+        </w:rPr>
+        <w:t>&lt;</w:t>
+      </w:r>
+      <w:proofErr w:type="spellStart"/>
+      <w:r>
+        <w:rPr>
+          <w:rFonts w:ascii="Consolas" w:eastAsia="Times New Roman" w:hAnsi="Consolas" w:cs="Times New Roman"/>
+          <w:color w:val="569CD6"/>
+          <w:sz w:val="21"/>
+          <w:szCs w:val="21"/>
+          <w:lang w:eastAsia="pt-BR"/>
+        </w:rPr>
+        <w:t>td</w:t>
+      </w:r>
+      <w:proofErr w:type="spellEnd"/>
+      <w:r>
+        <w:rPr>
+          <w:rFonts w:ascii="Consolas" w:eastAsia="Times New Roman" w:hAnsi="Consolas" w:cs="Times New Roman"/>
+          <w:color w:val="CCCCCC"/>
+          <w:sz w:val="21"/>
+          <w:szCs w:val="21"/>
+          <w:lang w:eastAsia="pt-BR"/>
+        </w:rPr>
+        <w:t xml:space="preserve"> </w:t>
+      </w:r>
+      <w:proofErr w:type="spellStart"/>
+      <w:r>
+        <w:rPr>
+          <w:rFonts w:ascii="Consolas" w:eastAsia="Times New Roman" w:hAnsi="Consolas" w:cs="Times New Roman"/>
+          <w:color w:val="9CDCFE"/>
+          <w:sz w:val="21"/>
+          <w:szCs w:val="21"/>
+          <w:lang w:eastAsia="pt-BR"/>
+        </w:rPr>
+        <w:t>class</w:t>
+      </w:r>
+      <w:proofErr w:type="spellEnd"/>
+      <w:r>
+        <w:rPr>
+          <w:rFonts w:ascii="Consolas" w:eastAsia="Times New Roman" w:hAnsi="Consolas" w:cs="Times New Roman"/>
+          <w:color w:val="CCCCCC"/>
+          <w:sz w:val="21"/>
+          <w:szCs w:val="21"/>
+          <w:lang w:eastAsia="pt-BR"/>
+        </w:rPr>
+        <w:t>=</w:t>
+      </w:r>
+      <w:proofErr w:type="gramStart"/>
+      <w:r>
+        <w:rPr>
+          <w:rFonts w:ascii="Consolas" w:eastAsia="Times New Roman" w:hAnsi="Consolas" w:cs="Times New Roman"/>
+          <w:color w:val="CE9178"/>
+          <w:sz w:val="21"/>
+          <w:szCs w:val="21"/>
+          <w:lang w:eastAsia="pt-BR"/>
+        </w:rPr>
+        <w:t>"</w:t>
+      </w:r>
+      <w:proofErr w:type="gramEnd"/>
+      <w:r>
+        <w:rPr>
+          <w:rFonts w:ascii="Consolas" w:eastAsia="Times New Roman" w:hAnsi="Consolas" w:cs="Times New Roman"/>
+          <w:color w:val="CE9178"/>
+          <w:sz w:val="21"/>
+          <w:szCs w:val="21"/>
+          <w:lang w:eastAsia="pt-BR"/>
+        </w:rPr>
+        <w:t>num"</w:t>
+      </w:r>
+      <w:r>
+        <w:rPr>
+          <w:rFonts w:ascii="Consolas" w:eastAsia="Times New Roman" w:hAnsi="Consolas" w:cs="Times New Roman"/>
+          <w:color w:val="808080"/>
+          <w:sz w:val="21"/>
+          <w:szCs w:val="21"/>
+          <w:lang w:eastAsia="pt-BR"/>
+        </w:rPr>
+        <w:t>&gt;&lt;</w:t>
+      </w:r>
+      <w:proofErr w:type="spellStart"/>
+      <w:r>
+        <w:rPr>
+          <w:rFonts w:ascii="Consolas" w:eastAsia="Times New Roman" w:hAnsi="Consolas" w:cs="Times New Roman"/>
+          <w:color w:val="569CD6"/>
+          <w:sz w:val="21"/>
+          <w:szCs w:val="21"/>
+          <w:lang w:eastAsia="pt-BR"/>
+        </w:rPr>
+        <w:t>strong</w:t>
+      </w:r>
+      <w:proofErr w:type="spellEnd"/>
+      <w:r>
+        <w:rPr>
+          <w:rFonts w:ascii="Consolas" w:eastAsia="Times New Roman" w:hAnsi="Consolas" w:cs="Times New Roman"/>
+          <w:color w:val="808080"/>
+          <w:sz w:val="21"/>
+          <w:szCs w:val="21"/>
+          <w:lang w:eastAsia="pt-BR"/>
+        </w:rPr>
+        <w:t>&gt;</w:t>
+      </w:r>
+      <w:r>
+        <w:rPr>
+          <w:rFonts w:ascii="Consolas" w:eastAsia="Times New Roman" w:hAnsi="Consolas" w:cs="Times New Roman"/>
+          <w:color w:val="CCCCCC"/>
+          <w:sz w:val="21"/>
+          <w:szCs w:val="21"/>
+          <w:lang w:eastAsia="pt-BR"/>
+        </w:rPr>
+        <w:t>210.147.125</w:t>
+      </w:r>
+      <w:r>
+        <w:rPr>
+          <w:rFonts w:ascii="Consolas" w:eastAsia="Times New Roman" w:hAnsi="Consolas" w:cs="Times New Roman"/>
+          <w:color w:val="808080"/>
+          <w:sz w:val="21"/>
+          <w:szCs w:val="21"/>
+          <w:lang w:eastAsia="pt-BR"/>
+        </w:rPr>
+        <w:t>&lt;/</w:t>
+      </w:r>
+      <w:proofErr w:type="spellStart"/>
+      <w:r>
+        <w:rPr>
+          <w:rFonts w:ascii="Consolas" w:eastAsia="Times New Roman" w:hAnsi="Consolas" w:cs="Times New Roman"/>
+          <w:color w:val="569CD6"/>
+          <w:sz w:val="21"/>
+          <w:szCs w:val="21"/>
+          <w:lang w:eastAsia="pt-BR"/>
+        </w:rPr>
+        <w:t>strong</w:t>
+      </w:r>
+      <w:proofErr w:type="spellEnd"/>
+      <w:r>
+        <w:rPr>
+          <w:rFonts w:ascii="Consolas" w:eastAsia="Times New Roman" w:hAnsi="Consolas" w:cs="Times New Roman"/>
+          <w:color w:val="808080"/>
+          <w:sz w:val="21"/>
+          <w:szCs w:val="21"/>
+          <w:lang w:eastAsia="pt-BR"/>
+        </w:rPr>
+        <w:t>&gt;&lt;/</w:t>
+      </w:r>
+      <w:proofErr w:type="spellStart"/>
+      <w:r>
+        <w:rPr>
+          <w:rFonts w:ascii="Consolas" w:eastAsia="Times New Roman" w:hAnsi="Consolas" w:cs="Times New Roman"/>
+          <w:color w:val="569CD6"/>
+          <w:sz w:val="21"/>
+          <w:szCs w:val="21"/>
+          <w:lang w:eastAsia="pt-BR"/>
+        </w:rPr>
+        <w:t>td</w:t>
+      </w:r>
+      <w:proofErr w:type="spellEnd"/>
+      <w:r>
+        <w:rPr>
+          <w:rFonts w:ascii="Consolas" w:eastAsia="Times New Roman" w:hAnsi="Consolas" w:cs="Times New Roman"/>
+          <w:color w:val="808080"/>
+          <w:sz w:val="21"/>
+          <w:szCs w:val="21"/>
+          <w:lang w:eastAsia="pt-BR"/>
+        </w:rPr>
+        <w:t>&gt;</w:t>
+      </w:r>
+    </w:p>
+    <w:p>
+      <w:pPr>
+        <w:shd w:val="clear" w:color="auto" w:fill="1F1F1F"/>
+        <w:spacing w:after="0" w:line="285" w:lineRule="atLeast"/>
+        <w:rPr>
+          <w:rFonts w:ascii="Consolas" w:eastAsia="Times New Roman" w:hAnsi="Consolas" w:cs="Times New Roman"/>
+          <w:color w:val="CCCCCC"/>
+          <w:sz w:val="21"/>
+          <w:szCs w:val="21"/>
+          <w:lang w:eastAsia="pt-BR"/>
+        </w:rPr>
+      </w:pPr>
+      <w:r>
+        <w:rPr>
+          <w:rFonts w:ascii="Consolas" w:eastAsia="Times New Roman" w:hAnsi="Consolas" w:cs="Times New Roman"/>
+          <w:color w:val="CCCCCC"/>
+          <w:sz w:val="21"/>
+          <w:szCs w:val="21"/>
+          <w:lang w:eastAsia="pt-BR"/>
+        </w:rPr>
+        <w:t xml:space="preserve">            </w:t>
+      </w:r>
+      <w:r>
+        <w:rPr>
+          <w:rFonts w:ascii="Consolas" w:eastAsia="Times New Roman" w:hAnsi="Consolas" w:cs="Times New Roman"/>
+          <w:color w:val="808080"/>
+          <w:sz w:val="21"/>
+          <w:szCs w:val="21"/>
+          <w:lang w:eastAsia="pt-BR"/>
+        </w:rPr>
+        <w:t>&lt;/</w:t>
+      </w:r>
+      <w:proofErr w:type="spellStart"/>
+      <w:proofErr w:type="gramStart"/>
+      <w:r>
+        <w:rPr>
+          <w:rFonts w:ascii="Consolas" w:eastAsia="Times New Roman" w:hAnsi="Consolas" w:cs="Times New Roman"/>
+          <w:color w:val="569CD6"/>
+          <w:sz w:val="21"/>
+          <w:szCs w:val="21"/>
+          <w:lang w:eastAsia="pt-BR"/>
+        </w:rPr>
+        <w:t>tr</w:t>
+      </w:r>
+      <w:proofErr w:type="spellEnd"/>
+      <w:proofErr w:type="gramEnd"/>
+      <w:r>
+        <w:rPr>
+          <w:rFonts w:ascii="Consolas" w:eastAsia="Times New Roman" w:hAnsi="Consolas" w:cs="Times New Roman"/>
+          <w:color w:val="808080"/>
+          <w:sz w:val="21"/>
+          <w:szCs w:val="21"/>
+          <w:lang w:eastAsia="pt-BR"/>
+        </w:rPr>
+        <w:t>&gt;</w:t>
+      </w:r>
+    </w:p>
+    <w:p/>
+    <w:p>
+      <w:r>
+        <w:t>AULA 06 EFEITO ZEBRADO NA TABELA</w:t>
+      </w:r>
+    </w:p>
+    <w:p>
+      <w:r>
+        <w:t xml:space="preserve">Para deixar zebrado a tabela use </w:t>
+      </w:r>
+      <w:proofErr w:type="spellStart"/>
+      <w:proofErr w:type="gramStart"/>
+      <w:r>
+        <w:t>tr</w:t>
+      </w:r>
+      <w:proofErr w:type="spellEnd"/>
+      <w:proofErr w:type="gramEnd"/>
+      <w:r>
+        <w:t xml:space="preserve">: e o </w:t>
+      </w:r>
+      <w:proofErr w:type="spellStart"/>
+      <w:r>
+        <w:t>pseudoclasse</w:t>
+      </w:r>
+      <w:proofErr w:type="spellEnd"/>
+      <w:r>
+        <w:t xml:space="preserve"> e </w:t>
+      </w:r>
+      <w:proofErr w:type="spellStart"/>
+      <w:r>
+        <w:t>nth-child</w:t>
+      </w:r>
+      <w:proofErr w:type="spellEnd"/>
+      <w:r>
+        <w:t xml:space="preserve"> (filho) (2n) isso fará que em dois em dois ele aplique a cor. Observação pode se usar no lugar </w:t>
+      </w:r>
+      <w:proofErr w:type="gramStart"/>
+      <w:r>
+        <w:t>do 2</w:t>
+      </w:r>
+      <w:proofErr w:type="gramEnd"/>
+      <w:r>
+        <w:t xml:space="preserve"> </w:t>
+      </w:r>
+      <w:proofErr w:type="spellStart"/>
+      <w:r>
+        <w:t>even</w:t>
+      </w:r>
+      <w:proofErr w:type="spellEnd"/>
+      <w:r>
+        <w:t xml:space="preserve">=par ou Odd=impar, como esse comando as linhas </w:t>
+      </w:r>
+      <w:proofErr w:type="spellStart"/>
+      <w:r>
+        <w:t>even</w:t>
+      </w:r>
+      <w:proofErr w:type="spellEnd"/>
+      <w:r>
+        <w:t xml:space="preserve"> (par) será aplicado a cor e Odd aplica-se na impa.</w:t>
+      </w:r>
+    </w:p>
+    <w:p>
+      <w:pPr>
+        <w:shd w:val="clear" w:color="auto" w:fill="1F1F1F"/>
+        <w:spacing w:after="0" w:line="285" w:lineRule="atLeast"/>
+        <w:rPr>
+          <w:rFonts w:ascii="Consolas" w:eastAsia="Times New Roman" w:hAnsi="Consolas" w:cs="Times New Roman"/>
+          <w:color w:val="CCCCCC"/>
+          <w:sz w:val="21"/>
+          <w:szCs w:val="21"/>
+          <w:lang w:eastAsia="pt-BR"/>
+        </w:rPr>
+      </w:pPr>
+      <w:r>
+        <w:rPr>
+          <w:rFonts w:ascii="Consolas" w:eastAsia="Times New Roman" w:hAnsi="Consolas" w:cs="Times New Roman"/>
+          <w:color w:val="D4D4D4"/>
+          <w:sz w:val="21"/>
+          <w:szCs w:val="21"/>
+          <w:lang w:eastAsia="pt-BR"/>
+        </w:rPr>
+        <w:t> </w:t>
+      </w:r>
+      <w:proofErr w:type="spellStart"/>
+      <w:proofErr w:type="gramStart"/>
+      <w:r>
+        <w:rPr>
+          <w:rFonts w:ascii="Consolas" w:eastAsia="Times New Roman" w:hAnsi="Consolas" w:cs="Times New Roman"/>
+          <w:color w:val="D7BA7D"/>
+          <w:sz w:val="21"/>
+          <w:szCs w:val="21"/>
+          <w:lang w:eastAsia="pt-BR"/>
+        </w:rPr>
+        <w:t>tbody</w:t>
+      </w:r>
+      <w:proofErr w:type="spellEnd"/>
+      <w:proofErr w:type="gramEnd"/>
+      <w:r>
+        <w:rPr>
+          <w:rFonts w:ascii="Consolas" w:eastAsia="Times New Roman" w:hAnsi="Consolas" w:cs="Times New Roman"/>
+          <w:color w:val="D4D4D4"/>
+          <w:sz w:val="21"/>
+          <w:szCs w:val="21"/>
+          <w:lang w:eastAsia="pt-BR"/>
+        </w:rPr>
+        <w:t xml:space="preserve"> &gt; </w:t>
+      </w:r>
+      <w:proofErr w:type="spellStart"/>
+      <w:r>
+        <w:rPr>
+          <w:rFonts w:ascii="Consolas" w:eastAsia="Times New Roman" w:hAnsi="Consolas" w:cs="Times New Roman"/>
+          <w:color w:val="D7BA7D"/>
+          <w:sz w:val="21"/>
+          <w:szCs w:val="21"/>
+          <w:lang w:eastAsia="pt-BR"/>
+        </w:rPr>
+        <w:t>tr</w:t>
+      </w:r>
+      <w:proofErr w:type="spellEnd"/>
+      <w:r>
+        <w:rPr>
+          <w:rFonts w:ascii="Consolas" w:eastAsia="Times New Roman" w:hAnsi="Consolas" w:cs="Times New Roman"/>
+          <w:color w:val="D7BA7D"/>
+          <w:sz w:val="21"/>
+          <w:szCs w:val="21"/>
+          <w:lang w:eastAsia="pt-BR"/>
+        </w:rPr>
+        <w:t>:</w:t>
+      </w:r>
+      <w:proofErr w:type="spellStart"/>
+      <w:r>
+        <w:rPr>
+          <w:rFonts w:ascii="Consolas" w:eastAsia="Times New Roman" w:hAnsi="Consolas" w:cs="Times New Roman"/>
+          <w:color w:val="D7BA7D"/>
+          <w:sz w:val="21"/>
+          <w:szCs w:val="21"/>
+          <w:lang w:eastAsia="pt-BR"/>
+        </w:rPr>
+        <w:t>nth-child</w:t>
+      </w:r>
+      <w:proofErr w:type="spellEnd"/>
+      <w:r>
+        <w:rPr>
+          <w:rFonts w:ascii="Consolas" w:eastAsia="Times New Roman" w:hAnsi="Consolas" w:cs="Times New Roman"/>
+          <w:color w:val="D4D4D4"/>
+          <w:sz w:val="21"/>
+          <w:szCs w:val="21"/>
+          <w:lang w:eastAsia="pt-BR"/>
+        </w:rPr>
+        <w:t>(</w:t>
+      </w:r>
+      <w:r>
+        <w:rPr>
+          <w:rFonts w:ascii="Consolas" w:eastAsia="Times New Roman" w:hAnsi="Consolas" w:cs="Times New Roman"/>
+          <w:color w:val="B5CEA8"/>
+          <w:sz w:val="21"/>
+          <w:szCs w:val="21"/>
+          <w:lang w:eastAsia="pt-BR"/>
+        </w:rPr>
+        <w:t>2n</w:t>
+      </w:r>
+      <w:r>
+        <w:rPr>
+          <w:rFonts w:ascii="Consolas" w:eastAsia="Times New Roman" w:hAnsi="Consolas" w:cs="Times New Roman"/>
+          <w:color w:val="D4D4D4"/>
+          <w:sz w:val="21"/>
+          <w:szCs w:val="21"/>
+          <w:lang w:eastAsia="pt-BR"/>
+        </w:rPr>
+        <w:t>) {</w:t>
+      </w:r>
+    </w:p>
+    <w:p>
+      <w:pPr>
+        <w:shd w:val="clear" w:color="auto" w:fill="1F1F1F"/>
+        <w:spacing w:after="0" w:line="285" w:lineRule="atLeast"/>
+        <w:rPr>
+          <w:rFonts w:ascii="Consolas" w:eastAsia="Times New Roman" w:hAnsi="Consolas" w:cs="Times New Roman"/>
+          <w:color w:val="CCCCCC"/>
+          <w:sz w:val="21"/>
+          <w:szCs w:val="21"/>
+          <w:lang w:eastAsia="pt-BR"/>
+        </w:rPr>
+      </w:pPr>
+      <w:r>
+        <w:rPr>
+          <w:rFonts w:ascii="Consolas" w:eastAsia="Times New Roman" w:hAnsi="Consolas" w:cs="Times New Roman"/>
+          <w:color w:val="D4D4D4"/>
+          <w:sz w:val="21"/>
+          <w:szCs w:val="21"/>
+          <w:lang w:eastAsia="pt-BR"/>
+        </w:rPr>
+        <w:t xml:space="preserve">            </w:t>
+      </w:r>
+      <w:proofErr w:type="spellStart"/>
+      <w:proofErr w:type="gramStart"/>
+      <w:r>
+        <w:rPr>
+          <w:rFonts w:ascii="Consolas" w:eastAsia="Times New Roman" w:hAnsi="Consolas" w:cs="Times New Roman"/>
+          <w:color w:val="9CDCFE"/>
+          <w:sz w:val="21"/>
+          <w:szCs w:val="21"/>
+          <w:lang w:eastAsia="pt-BR"/>
+        </w:rPr>
+        <w:t>background</w:t>
+      </w:r>
+      <w:proofErr w:type="gramEnd"/>
+      <w:r>
+        <w:rPr>
+          <w:rFonts w:ascii="Consolas" w:eastAsia="Times New Roman" w:hAnsi="Consolas" w:cs="Times New Roman"/>
+          <w:color w:val="9CDCFE"/>
+          <w:sz w:val="21"/>
+          <w:szCs w:val="21"/>
+          <w:lang w:eastAsia="pt-BR"/>
+        </w:rPr>
+        <w:t>-color</w:t>
+      </w:r>
+      <w:proofErr w:type="spellEnd"/>
+      <w:r>
+        <w:rPr>
+          <w:rFonts w:ascii="Consolas" w:eastAsia="Times New Roman" w:hAnsi="Consolas" w:cs="Times New Roman"/>
+          <w:color w:val="D4D4D4"/>
+          <w:sz w:val="21"/>
+          <w:szCs w:val="21"/>
+          <w:lang w:eastAsia="pt-BR"/>
+        </w:rPr>
+        <w:t xml:space="preserve">: </w:t>
+      </w:r>
+      <w:proofErr w:type="spellStart"/>
+      <w:r>
+        <w:rPr>
+          <w:rFonts w:ascii="Consolas" w:eastAsia="Times New Roman" w:hAnsi="Consolas" w:cs="Times New Roman"/>
+          <w:color w:val="CE9178"/>
+          <w:sz w:val="21"/>
+          <w:szCs w:val="21"/>
+          <w:lang w:eastAsia="pt-BR"/>
+        </w:rPr>
+        <w:t>lightgray</w:t>
+      </w:r>
+      <w:proofErr w:type="spellEnd"/>
+      <w:r>
+        <w:rPr>
+          <w:rFonts w:ascii="Consolas" w:eastAsia="Times New Roman" w:hAnsi="Consolas" w:cs="Times New Roman"/>
+          <w:color w:val="D4D4D4"/>
+          <w:sz w:val="21"/>
+          <w:szCs w:val="21"/>
+          <w:lang w:eastAsia="pt-BR"/>
+        </w:rPr>
+        <w:t>;</w:t>
+      </w:r>
+    </w:p>
+    <w:p>
+      <w:pPr>
+        <w:shd w:val="clear" w:color="auto" w:fill="1F1F1F"/>
+        <w:spacing w:after="0" w:line="285" w:lineRule="atLeast"/>
+        <w:rPr>
+          <w:rFonts w:ascii="Consolas" w:eastAsia="Times New Roman" w:hAnsi="Consolas" w:cs="Times New Roman"/>
+          <w:color w:val="CCCCCC"/>
+          <w:sz w:val="21"/>
+          <w:szCs w:val="21"/>
+          <w:lang w:eastAsia="pt-BR"/>
+        </w:rPr>
+      </w:pPr>
+      <w:r>
+        <w:rPr>
+          <w:rFonts w:ascii="Consolas" w:eastAsia="Times New Roman" w:hAnsi="Consolas" w:cs="Times New Roman"/>
+          <w:color w:val="D4D4D4"/>
+          <w:sz w:val="21"/>
+          <w:szCs w:val="21"/>
+          <w:lang w:eastAsia="pt-BR"/>
+        </w:rPr>
+        <w:t xml:space="preserve">        </w:t>
+      </w:r>
+      <w:proofErr w:type="gramStart"/>
+      <w:r>
+        <w:rPr>
+          <w:rFonts w:ascii="Consolas" w:eastAsia="Times New Roman" w:hAnsi="Consolas" w:cs="Times New Roman"/>
+          <w:color w:val="D4D4D4"/>
+          <w:sz w:val="21"/>
+          <w:szCs w:val="21"/>
+          <w:lang w:eastAsia="pt-BR"/>
+        </w:rPr>
+        <w:t>}</w:t>
+      </w:r>
+      <w:proofErr w:type="gramEnd"/>
+    </w:p>
+    <w:p/>
+    <w:p>
+      <w:r>
+        <w:t>AULA 07 CABEÇALHO FIXO EM TABELAS GRANDES</w:t>
       </w:r>
     </w:p>
     <w:sectPr>

</xml_diff>

<commit_message>
criado os desafios e tabela4
</commit_message>
<xml_diff>
--- a/Teoria/html css modulo 3.docx
+++ b/Teoria/html css modulo 3.docx
@@ -5299,9 +5299,15 @@
       <w:r>
         <w:t>Scop</w:t>
       </w:r>
-      <w:proofErr w:type="spellEnd"/>
-      <w:r>
-        <w:t xml:space="preserve">= serve para identificar o </w:t>
+      <w:r>
+        <w:t>e</w:t>
+      </w:r>
+      <w:proofErr w:type="spellEnd"/>
+      <w:r>
+        <w:t xml:space="preserve">= serve para </w:t>
+      </w:r>
+      <w:r>
+        <w:t xml:space="preserve">identificar o </w:t>
       </w:r>
       <w:proofErr w:type="spellStart"/>
       <w:r>
@@ -5317,7 +5323,23 @@
       </w:r>
       <w:proofErr w:type="gramEnd"/>
       <w:r>
-        <w:t xml:space="preserve"> </w:t>
+        <w:t xml:space="preserve">, o </w:t>
+      </w:r>
+      <w:proofErr w:type="spellStart"/>
+      <w:r>
+        <w:t>scope</w:t>
+      </w:r>
+      <w:proofErr w:type="spellEnd"/>
+      <w:r>
+        <w:t xml:space="preserve"> só serve para o </w:t>
+      </w:r>
+      <w:proofErr w:type="spellStart"/>
+      <w:r>
+        <w:t>th</w:t>
+      </w:r>
+      <w:proofErr w:type="spellEnd"/>
+      <w:r>
+        <w:t>.</w:t>
       </w:r>
     </w:p>
     <w:p>
@@ -8166,6 +8188,138 @@
       </w:r>
       <w:r>
         <w:t>mescla a linha</w:t>
+      </w:r>
+    </w:p>
+    <w:p>
+      <w:r>
+        <w:t xml:space="preserve">AULA 09 DESAFIOS </w:t>
+      </w:r>
+    </w:p>
+    <w:p>
+      <w:r>
+        <w:t xml:space="preserve">DESAFIO </w:t>
+      </w:r>
+      <w:proofErr w:type="gramStart"/>
+      <w:r>
+        <w:t>1</w:t>
+      </w:r>
+      <w:proofErr w:type="gramEnd"/>
+    </w:p>
+    <w:p>
+      <w:r>
+        <w:rPr>
+          <w:noProof/>
+          <w:lang w:eastAsia="pt-BR"/>
+        </w:rPr>
+        <w:drawing>
+          <wp:inline distT="0" distB="0" distL="0" distR="0">
+            <wp:extent cx="3295650" cy="3305175"/>
+            <wp:effectExtent l="19050" t="0" r="0" b="0"/>
+            <wp:docPr id="3" name="Imagem 1"/>
+            <wp:cNvGraphicFramePr>
+              <a:graphicFrameLocks xmlns:a="http://schemas.openxmlformats.org/drawingml/2006/main" noChangeAspect="1"/>
+            </wp:cNvGraphicFramePr>
+            <a:graphic xmlns:a="http://schemas.openxmlformats.org/drawingml/2006/main">
+              <a:graphicData uri="http://schemas.openxmlformats.org/drawingml/2006/picture">
+                <pic:pic xmlns:pic="http://schemas.openxmlformats.org/drawingml/2006/picture">
+                  <pic:nvPicPr>
+                    <pic:cNvPr id="0" name="Picture 1"/>
+                    <pic:cNvPicPr>
+                      <a:picLocks noChangeAspect="1" noChangeArrowheads="1"/>
+                    </pic:cNvPicPr>
+                  </pic:nvPicPr>
+                  <pic:blipFill>
+                    <a:blip r:embed="rId12"/>
+                    <a:srcRect/>
+                    <a:stretch>
+                      <a:fillRect/>
+                    </a:stretch>
+                  </pic:blipFill>
+                  <pic:spPr bwMode="auto">
+                    <a:xfrm>
+                      <a:off x="0" y="0"/>
+                      <a:ext cx="3295650" cy="3305175"/>
+                    </a:xfrm>
+                    <a:prstGeom prst="rect">
+                      <a:avLst/>
+                    </a:prstGeom>
+                    <a:noFill/>
+                    <a:ln w="9525">
+                      <a:noFill/>
+                      <a:miter lim="800000"/>
+                      <a:headEnd/>
+                      <a:tailEnd/>
+                    </a:ln>
+                  </pic:spPr>
+                </pic:pic>
+              </a:graphicData>
+            </a:graphic>
+          </wp:inline>
+        </w:drawing>
+      </w:r>
+    </w:p>
+    <w:p>
+      <w:r>
+        <w:t xml:space="preserve">DESAFIO </w:t>
+      </w:r>
+      <w:proofErr w:type="gramStart"/>
+      <w:r>
+        <w:t>2</w:t>
+      </w:r>
+      <w:proofErr w:type="gramEnd"/>
+    </w:p>
+    <w:p>
+      <w:r>
+        <w:rPr>
+          <w:noProof/>
+          <w:lang w:eastAsia="pt-BR"/>
+        </w:rPr>
+        <w:lastRenderedPageBreak/>
+        <w:drawing>
+          <wp:inline distT="0" distB="0" distL="0" distR="0">
+            <wp:extent cx="3324225" cy="3352800"/>
+            <wp:effectExtent l="19050" t="0" r="9525" b="0"/>
+            <wp:docPr id="5" name="Imagem 4"/>
+            <wp:cNvGraphicFramePr>
+              <a:graphicFrameLocks xmlns:a="http://schemas.openxmlformats.org/drawingml/2006/main" noChangeAspect="1"/>
+            </wp:cNvGraphicFramePr>
+            <a:graphic xmlns:a="http://schemas.openxmlformats.org/drawingml/2006/main">
+              <a:graphicData uri="http://schemas.openxmlformats.org/drawingml/2006/picture">
+                <pic:pic xmlns:pic="http://schemas.openxmlformats.org/drawingml/2006/picture">
+                  <pic:nvPicPr>
+                    <pic:cNvPr id="0" name="Picture 4"/>
+                    <pic:cNvPicPr>
+                      <a:picLocks noChangeAspect="1" noChangeArrowheads="1"/>
+                    </pic:cNvPicPr>
+                  </pic:nvPicPr>
+                  <pic:blipFill>
+                    <a:blip r:embed="rId13"/>
+                    <a:srcRect/>
+                    <a:stretch>
+                      <a:fillRect/>
+                    </a:stretch>
+                  </pic:blipFill>
+                  <pic:spPr bwMode="auto">
+                    <a:xfrm>
+                      <a:off x="0" y="0"/>
+                      <a:ext cx="3324225" cy="3352800"/>
+                    </a:xfrm>
+                    <a:prstGeom prst="rect">
+                      <a:avLst/>
+                    </a:prstGeom>
+                    <a:noFill/>
+                    <a:ln w="9525">
+                      <a:noFill/>
+                      <a:miter lim="800000"/>
+                      <a:headEnd/>
+                      <a:tailEnd/>
+                    </a:ln>
+                  </pic:spPr>
+                </pic:pic>
+              </a:graphicData>
+            </a:graphic>
+          </wp:inline>
+        </w:drawing>
       </w:r>
     </w:p>
     <w:sectPr>

</xml_diff>

<commit_message>
criado tabela 06 responsivo
</commit_message>
<xml_diff>
--- a/Teoria/html css modulo 3.docx
+++ b/Teoria/html css modulo 3.docx
@@ -615,7 +615,15 @@
       </w:r>
       <w:proofErr w:type="gramEnd"/>
       <w:r>
-        <w:t xml:space="preserve"> copie sua url , entre e escolha a opção url e cole sua url e clique para gerar o </w:t>
+        <w:t xml:space="preserve"> copie sua url , entre e escolha a opção url </w:t>
+      </w:r>
+      <w:proofErr w:type="gramStart"/>
+      <w:r>
+        <w:t>e</w:t>
+      </w:r>
+      <w:proofErr w:type="gramEnd"/>
+      <w:r>
+        <w:t xml:space="preserve"> cole sua url e clique para gerar o </w:t>
       </w:r>
       <w:proofErr w:type="spellStart"/>
       <w:r>
@@ -880,9 +888,14 @@
       <w:r>
         <w:t xml:space="preserve"> selecione a caixinha isso fará que elimine da lixeira também, clique em remove pronto removeu suas pastas e arquivos, </w:t>
       </w:r>
+      <w:proofErr w:type="gramStart"/>
       <w:r>
         <w:lastRenderedPageBreak/>
-        <w:t xml:space="preserve">agora clique em </w:t>
+        <w:t>agora</w:t>
+      </w:r>
+      <w:proofErr w:type="gramEnd"/>
+      <w:r>
+        <w:t xml:space="preserve"> clique em </w:t>
       </w:r>
       <w:proofErr w:type="spellStart"/>
       <w:r>
@@ -9728,7 +9741,268 @@
         <w:t>AULA 14 TABELAS RESPONSIVAS</w:t>
       </w:r>
     </w:p>
+    <w:p>
+      <w:pPr>
+        <w:shd w:val="clear" w:color="auto" w:fill="1F1F1F"/>
+        <w:spacing w:after="0" w:line="285" w:lineRule="atLeast"/>
+        <w:rPr>
+          <w:rFonts w:ascii="Consolas" w:eastAsia="Times New Roman" w:hAnsi="Consolas" w:cs="Times New Roman"/>
+          <w:color w:val="CCCCCC"/>
+          <w:sz w:val="21"/>
+          <w:szCs w:val="21"/>
+          <w:lang w:eastAsia="pt-BR"/>
+        </w:rPr>
+      </w:pPr>
+      <w:r>
+        <w:rPr>
+          <w:rFonts w:ascii="Consolas" w:eastAsia="Times New Roman" w:hAnsi="Consolas" w:cs="Times New Roman"/>
+          <w:color w:val="D7BA7D"/>
+          <w:sz w:val="21"/>
+          <w:szCs w:val="21"/>
+          <w:lang w:eastAsia="pt-BR"/>
+        </w:rPr>
+        <w:t>div#container</w:t>
+      </w:r>
+      <w:r>
+        <w:rPr>
+          <w:rFonts w:ascii="Consolas" w:eastAsia="Times New Roman" w:hAnsi="Consolas" w:cs="Times New Roman"/>
+          <w:color w:val="D4D4D4"/>
+          <w:sz w:val="21"/>
+          <w:szCs w:val="21"/>
+          <w:lang w:eastAsia="pt-BR"/>
+        </w:rPr>
+        <w:t xml:space="preserve"> {</w:t>
+      </w:r>
+    </w:p>
+    <w:p>
+      <w:pPr>
+        <w:shd w:val="clear" w:color="auto" w:fill="1F1F1F"/>
+        <w:spacing w:after="0" w:line="285" w:lineRule="atLeast"/>
+        <w:rPr>
+          <w:rFonts w:ascii="Consolas" w:eastAsia="Times New Roman" w:hAnsi="Consolas" w:cs="Times New Roman"/>
+          <w:color w:val="CCCCCC"/>
+          <w:sz w:val="21"/>
+          <w:szCs w:val="21"/>
+          <w:lang w:eastAsia="pt-BR"/>
+        </w:rPr>
+      </w:pPr>
+      <w:r>
+        <w:rPr>
+          <w:rFonts w:ascii="Consolas" w:eastAsia="Times New Roman" w:hAnsi="Consolas" w:cs="Times New Roman"/>
+          <w:color w:val="D4D4D4"/>
+          <w:sz w:val="21"/>
+          <w:szCs w:val="21"/>
+          <w:lang w:eastAsia="pt-BR"/>
+        </w:rPr>
+        <w:t xml:space="preserve">            </w:t>
+      </w:r>
+      <w:proofErr w:type="gramStart"/>
+      <w:r>
+        <w:rPr>
+          <w:rFonts w:ascii="Consolas" w:eastAsia="Times New Roman" w:hAnsi="Consolas" w:cs="Times New Roman"/>
+          <w:color w:val="9CDCFE"/>
+          <w:sz w:val="21"/>
+          <w:szCs w:val="21"/>
+          <w:lang w:eastAsia="pt-BR"/>
+        </w:rPr>
+        <w:t>overflow</w:t>
+      </w:r>
+      <w:proofErr w:type="gramEnd"/>
+      <w:r>
+        <w:rPr>
+          <w:rFonts w:ascii="Consolas" w:eastAsia="Times New Roman" w:hAnsi="Consolas" w:cs="Times New Roman"/>
+          <w:color w:val="9CDCFE"/>
+          <w:sz w:val="21"/>
+          <w:szCs w:val="21"/>
+          <w:lang w:eastAsia="pt-BR"/>
+        </w:rPr>
+        <w:t>-x</w:t>
+      </w:r>
+      <w:r>
+        <w:rPr>
+          <w:rFonts w:ascii="Consolas" w:eastAsia="Times New Roman" w:hAnsi="Consolas" w:cs="Times New Roman"/>
+          <w:color w:val="D4D4D4"/>
+          <w:sz w:val="21"/>
+          <w:szCs w:val="21"/>
+          <w:lang w:eastAsia="pt-BR"/>
+        </w:rPr>
+        <w:t xml:space="preserve">: </w:t>
+      </w:r>
+      <w:r>
+        <w:rPr>
+          <w:rFonts w:ascii="Consolas" w:eastAsia="Times New Roman" w:hAnsi="Consolas" w:cs="Times New Roman"/>
+          <w:color w:val="CE9178"/>
+          <w:sz w:val="21"/>
+          <w:szCs w:val="21"/>
+          <w:lang w:eastAsia="pt-BR"/>
+        </w:rPr>
+        <w:t>auto</w:t>
+      </w:r>
+      <w:r>
+        <w:rPr>
+          <w:rFonts w:ascii="Consolas" w:eastAsia="Times New Roman" w:hAnsi="Consolas" w:cs="Times New Roman"/>
+          <w:color w:val="D4D4D4"/>
+          <w:sz w:val="21"/>
+          <w:szCs w:val="21"/>
+          <w:lang w:eastAsia="pt-BR"/>
+        </w:rPr>
+        <w:t>;</w:t>
+      </w:r>
+    </w:p>
+    <w:p>
+      <w:pPr>
+        <w:shd w:val="clear" w:color="auto" w:fill="1F1F1F"/>
+        <w:spacing w:after="0" w:line="285" w:lineRule="atLeast"/>
+        <w:rPr>
+          <w:rFonts w:ascii="Consolas" w:eastAsia="Times New Roman" w:hAnsi="Consolas" w:cs="Times New Roman"/>
+          <w:color w:val="CCCCCC"/>
+          <w:sz w:val="21"/>
+          <w:szCs w:val="21"/>
+          <w:lang w:eastAsia="pt-BR"/>
+        </w:rPr>
+      </w:pPr>
+      <w:r>
+        <w:rPr>
+          <w:rFonts w:ascii="Consolas" w:eastAsia="Times New Roman" w:hAnsi="Consolas" w:cs="Times New Roman"/>
+          <w:color w:val="D4D4D4"/>
+          <w:sz w:val="21"/>
+          <w:szCs w:val="21"/>
+          <w:lang w:eastAsia="pt-BR"/>
+        </w:rPr>
+        <w:t xml:space="preserve">        </w:t>
+      </w:r>
+      <w:proofErr w:type="gramStart"/>
+      <w:r>
+        <w:rPr>
+          <w:rFonts w:ascii="Consolas" w:eastAsia="Times New Roman" w:hAnsi="Consolas" w:cs="Times New Roman"/>
+          <w:color w:val="D4D4D4"/>
+          <w:sz w:val="21"/>
+          <w:szCs w:val="21"/>
+          <w:lang w:eastAsia="pt-BR"/>
+        </w:rPr>
+        <w:t>}</w:t>
+      </w:r>
+      <w:proofErr w:type="gramEnd"/>
+    </w:p>
     <w:p/>
+    <w:p>
+      <w:pPr>
+        <w:shd w:val="clear" w:color="auto" w:fill="1F1F1F"/>
+        <w:spacing w:after="0" w:line="285" w:lineRule="atLeast"/>
+        <w:rPr>
+          <w:rFonts w:ascii="Consolas" w:eastAsia="Times New Roman" w:hAnsi="Consolas" w:cs="Times New Roman"/>
+          <w:color w:val="CCCCCC"/>
+          <w:sz w:val="21"/>
+          <w:szCs w:val="21"/>
+          <w:lang w:eastAsia="pt-BR"/>
+        </w:rPr>
+      </w:pPr>
+      <w:r>
+        <w:rPr>
+          <w:rFonts w:ascii="Consolas" w:eastAsia="Times New Roman" w:hAnsi="Consolas" w:cs="Times New Roman"/>
+          <w:color w:val="808080"/>
+          <w:sz w:val="21"/>
+          <w:szCs w:val="21"/>
+          <w:lang w:eastAsia="pt-BR"/>
+        </w:rPr>
+        <w:lastRenderedPageBreak/>
+        <w:t>&lt;</w:t>
+      </w:r>
+      <w:r>
+        <w:rPr>
+          <w:rFonts w:ascii="Consolas" w:eastAsia="Times New Roman" w:hAnsi="Consolas" w:cs="Times New Roman"/>
+          <w:color w:val="569CD6"/>
+          <w:sz w:val="21"/>
+          <w:szCs w:val="21"/>
+          <w:lang w:eastAsia="pt-BR"/>
+        </w:rPr>
+        <w:t>div</w:t>
+      </w:r>
+      <w:r>
+        <w:rPr>
+          <w:rFonts w:ascii="Consolas" w:eastAsia="Times New Roman" w:hAnsi="Consolas" w:cs="Times New Roman"/>
+          <w:color w:val="CCCCCC"/>
+          <w:sz w:val="21"/>
+          <w:szCs w:val="21"/>
+          <w:lang w:eastAsia="pt-BR"/>
+        </w:rPr>
+        <w:t xml:space="preserve"> </w:t>
+      </w:r>
+      <w:r>
+        <w:rPr>
+          <w:rFonts w:ascii="Consolas" w:eastAsia="Times New Roman" w:hAnsi="Consolas" w:cs="Times New Roman"/>
+          <w:color w:val="9CDCFE"/>
+          <w:sz w:val="21"/>
+          <w:szCs w:val="21"/>
+          <w:lang w:eastAsia="pt-BR"/>
+        </w:rPr>
+        <w:t>id</w:t>
+      </w:r>
+      <w:r>
+        <w:rPr>
+          <w:rFonts w:ascii="Consolas" w:eastAsia="Times New Roman" w:hAnsi="Consolas" w:cs="Times New Roman"/>
+          <w:color w:val="CCCCCC"/>
+          <w:sz w:val="21"/>
+          <w:szCs w:val="21"/>
+          <w:lang w:eastAsia="pt-BR"/>
+        </w:rPr>
+        <w:t>=</w:t>
+      </w:r>
+      <w:proofErr w:type="gramStart"/>
+      <w:r>
+        <w:rPr>
+          <w:rFonts w:ascii="Consolas" w:eastAsia="Times New Roman" w:hAnsi="Consolas" w:cs="Times New Roman"/>
+          <w:color w:val="CE9178"/>
+          <w:sz w:val="21"/>
+          <w:szCs w:val="21"/>
+          <w:lang w:eastAsia="pt-BR"/>
+        </w:rPr>
+        <w:t>"</w:t>
+      </w:r>
+      <w:proofErr w:type="gramEnd"/>
+      <w:r>
+        <w:rPr>
+          <w:rFonts w:ascii="Consolas" w:eastAsia="Times New Roman" w:hAnsi="Consolas" w:cs="Times New Roman"/>
+          <w:color w:val="CE9178"/>
+          <w:sz w:val="21"/>
+          <w:szCs w:val="21"/>
+          <w:lang w:eastAsia="pt-BR"/>
+        </w:rPr>
+        <w:t>container"</w:t>
+      </w:r>
+      <w:r>
+        <w:rPr>
+          <w:rFonts w:ascii="Consolas" w:eastAsia="Times New Roman" w:hAnsi="Consolas" w:cs="Times New Roman"/>
+          <w:color w:val="808080"/>
+          <w:sz w:val="21"/>
+          <w:szCs w:val="21"/>
+          <w:lang w:eastAsia="pt-BR"/>
+        </w:rPr>
+        <w:t>&gt;</w:t>
+      </w:r>
+    </w:p>
+    <w:p/>
+    <w:p>
+      <w:r>
+        <w:t xml:space="preserve">Para colocar uma tabela responsiva coloque a tabela toda dentro de uma div e coloque um id nessa div pode ser com o nome container, feito isso no </w:t>
+      </w:r>
+      <w:proofErr w:type="spellStart"/>
+      <w:r>
+        <w:t>css</w:t>
+      </w:r>
+      <w:proofErr w:type="spellEnd"/>
+      <w:r>
+        <w:t xml:space="preserve"> coloque essa função overflow-x: auto, isso fará que a só a tabela </w:t>
+      </w:r>
+      <w:proofErr w:type="gramStart"/>
+      <w:r>
+        <w:t>terá</w:t>
+      </w:r>
+      <w:proofErr w:type="gramEnd"/>
+      <w:r>
+        <w:t xml:space="preserve"> uma barra de rolagem horizontal caso diminuía a tela.</w:t>
+      </w:r>
+    </w:p>
     <w:sectPr>
       <w:pgSz w:w="11906" w:h="16838"/>
       <w:pgMar w:top="1417" w:right="1701" w:bottom="1417" w:left="1701" w:header="708" w:footer="708" w:gutter="0"/>

</xml_diff>